<commit_message>
Updated documentation "Power Consumption"
</commit_message>
<xml_diff>
--- a/Documentation/power_consumption/Power_Consumption.docx
+++ b/Documentation/power_consumption/Power_Consumption.docx
@@ -12863,8 +12863,6 @@
           <w:lang w:val="en-US"/>
         </w:rPr>
       </w:pPr>
-      <w:bookmarkStart w:id="92" w:name="_GoBack"/>
-      <w:bookmarkEnd w:id="92"/>
       <w:r>
         <w:rPr>
           <w:lang w:val="en-US"/>
@@ -12892,14 +12890,6 @@
         <w:rPr>
           <w:lang w:val="en-US"/>
         </w:rPr>
-        <w:sectPr>
-          <w:pgSz w:w="16838" w:h="11906" w:orient="landscape"/>
-          <w:pgMar w:top="1417" w:right="1417" w:bottom="1417" w:left="1134" w:header="708" w:footer="708" w:gutter="0"/>
-          <w:pgNumType w:start="0"/>
-          <w:cols w:space="708"/>
-          <w:titlePg/>
-          <w:docGrid w:linePitch="360"/>
-        </w:sectPr>
       </w:pPr>
       <w:r>
         <w:rPr>
@@ -12944,11 +12934,22 @@
     </w:p>
     <w:p>
       <w:pPr>
-        <w:pStyle w:val="Listenabsatz"/>
-        <w:numPr>
-          <w:ilvl w:val="0"/>
-          <w:numId w:val="1"/>
-        </w:numPr>
+        <w:rPr>
+          <w:lang w:val="en-US"/>
+        </w:rPr>
+        <w:sectPr>
+          <w:pgSz w:w="16838" w:h="11906" w:orient="landscape"/>
+          <w:pgMar w:top="1417" w:right="1417" w:bottom="1417" w:left="1134" w:header="708" w:footer="708" w:gutter="0"/>
+          <w:pgNumType w:start="0"/>
+          <w:cols w:space="708"/>
+          <w:titlePg/>
+          <w:docGrid w:linePitch="360"/>
+        </w:sectPr>
+      </w:pPr>
+    </w:p>
+    <w:p>
+      <w:pPr>
+        <w:pStyle w:val="berschrift2"/>
         <w:rPr>
           <w:lang w:val="en-US"/>
         </w:rPr>
@@ -12958,23 +12959,24 @@
           <w:lang w:val="en-US"/>
         </w:rPr>
         <w:lastRenderedPageBreak/>
-        <w:t xml:space="preserve">19.05.2019: hail, sensor temperature down to ~0°C, and humidity up to ~100% </w:t>
-      </w:r>
-      <w:r>
-        <w:rPr>
-          <w:lang w:val="en-US"/>
-        </w:rPr>
-        <w:br/>
-      </w:r>
+        <w:t>13.04.2019 – 03.06.2019</w:t>
+      </w:r>
+    </w:p>
+    <w:p>
+      <w:pPr>
+        <w:rPr>
+          <w:lang w:val="en-US"/>
+        </w:rPr>
+      </w:pPr>
       <w:r>
         <w:rPr>
           <w:noProof/>
         </w:rPr>
         <w:drawing>
-          <wp:inline distT="0" distB="0" distL="0" distR="0" wp14:anchorId="2E54D2B9" wp14:editId="0724C8AB">
-            <wp:extent cx="3781425" cy="4362450"/>
-            <wp:effectExtent l="0" t="0" r="9525" b="0"/>
-            <wp:docPr id="46" name="Grafik 46"/>
+          <wp:inline distT="0" distB="0" distL="0" distR="0" wp14:anchorId="5F0D5370" wp14:editId="0CD9007F">
+            <wp:extent cx="9072245" cy="3956050"/>
+            <wp:effectExtent l="0" t="0" r="0" b="6350"/>
+            <wp:docPr id="43" name="Grafik 43"/>
             <wp:cNvGraphicFramePr>
               <a:graphicFrameLocks xmlns:a="http://schemas.openxmlformats.org/drawingml/2006/main" noChangeAspect="1"/>
             </wp:cNvGraphicFramePr>
@@ -12994,6 +12996,99 @@
                   <pic:spPr>
                     <a:xfrm>
                       <a:off x="0" y="0"/>
+                      <a:ext cx="9072245" cy="3956050"/>
+                    </a:xfrm>
+                    <a:prstGeom prst="rect">
+                      <a:avLst/>
+                    </a:prstGeom>
+                  </pic:spPr>
+                </pic:pic>
+              </a:graphicData>
+            </a:graphic>
+          </wp:inline>
+        </w:drawing>
+      </w:r>
+      <w:bookmarkStart w:id="92" w:name="_GoBack"/>
+      <w:bookmarkEnd w:id="92"/>
+    </w:p>
+    <w:p>
+      <w:pPr>
+        <w:rPr>
+          <w:lang w:val="en-US"/>
+        </w:rPr>
+      </w:pPr>
+    </w:p>
+    <w:p>
+      <w:pPr>
+        <w:rPr>
+          <w:lang w:val="en-US"/>
+        </w:rPr>
+      </w:pPr>
+      <w:r>
+        <w:rPr>
+          <w:lang w:val="en-US"/>
+        </w:rPr>
+        <w:br w:type="page"/>
+      </w:r>
+    </w:p>
+    <w:p>
+      <w:pPr>
+        <w:rPr>
+          <w:lang w:val="en-US"/>
+        </w:rPr>
+      </w:pPr>
+    </w:p>
+    <w:p>
+      <w:pPr>
+        <w:pStyle w:val="Listenabsatz"/>
+        <w:numPr>
+          <w:ilvl w:val="0"/>
+          <w:numId w:val="1"/>
+        </w:numPr>
+        <w:rPr>
+          <w:lang w:val="en-US"/>
+        </w:rPr>
+      </w:pPr>
+      <w:r>
+        <w:rPr>
+          <w:lang w:val="en-US"/>
+        </w:rPr>
+        <w:t xml:space="preserve">19.05.2019: hail, sensor temperature down to ~0°C, and humidity up to ~100% </w:t>
+      </w:r>
+      <w:r>
+        <w:rPr>
+          <w:lang w:val="en-US"/>
+        </w:rPr>
+        <w:br/>
+      </w:r>
+      <w:r>
+        <w:rPr>
+          <w:noProof/>
+        </w:rPr>
+        <w:drawing>
+          <wp:inline distT="0" distB="0" distL="0" distR="0" wp14:anchorId="2E54D2B9" wp14:editId="0724C8AB">
+            <wp:extent cx="3781425" cy="4362450"/>
+            <wp:effectExtent l="0" t="0" r="9525" b="0"/>
+            <wp:docPr id="46" name="Grafik 46"/>
+            <wp:cNvGraphicFramePr>
+              <a:graphicFrameLocks xmlns:a="http://schemas.openxmlformats.org/drawingml/2006/main" noChangeAspect="1"/>
+            </wp:cNvGraphicFramePr>
+            <a:graphic xmlns:a="http://schemas.openxmlformats.org/drawingml/2006/main">
+              <a:graphicData uri="http://schemas.openxmlformats.org/drawingml/2006/picture">
+                <pic:pic xmlns:pic="http://schemas.openxmlformats.org/drawingml/2006/picture">
+                  <pic:nvPicPr>
+                    <pic:cNvPr id="1" name=""/>
+                    <pic:cNvPicPr/>
+                  </pic:nvPicPr>
+                  <pic:blipFill>
+                    <a:blip r:embed="rId48"/>
+                    <a:stretch>
+                      <a:fillRect/>
+                    </a:stretch>
+                  </pic:blipFill>
+                  <pic:spPr>
+                    <a:xfrm>
+                      <a:off x="0" y="0"/>
                       <a:ext cx="3781425" cy="4362450"/>
                     </a:xfrm>
                     <a:prstGeom prst="rect">
@@ -13008,8 +13103,8 @@
       </w:r>
     </w:p>
     <w:sectPr>
-      <w:pgSz w:w="11906" w:h="16838"/>
-      <w:pgMar w:top="1417" w:right="1417" w:bottom="1134" w:left="1417" w:header="708" w:footer="708" w:gutter="0"/>
+      <w:pgSz w:w="16838" w:h="11906" w:orient="landscape"/>
+      <w:pgMar w:top="1417" w:right="1417" w:bottom="1417" w:left="1134" w:header="708" w:footer="708" w:gutter="0"/>
       <w:pgNumType w:start="0"/>
       <w:cols w:space="708"/>
       <w:titlePg/>
@@ -14224,7 +14319,7 @@
       </w:pPr>
     </w:pPrDefault>
   </w:docDefaults>
-  <w:latentStyles w:defLockedState="0" w:defUIPriority="99" w:defSemiHidden="0" w:defUnhideWhenUsed="0" w:defQFormat="0" w:count="376">
+  <w:latentStyles w:defLockedState="0" w:defUIPriority="99" w:defSemiHidden="0" w:defUnhideWhenUsed="0" w:defQFormat="0" w:count="377">
     <w:lsdException w:name="Normal" w:uiPriority="0" w:qFormat="1"/>
     <w:lsdException w:name="heading 1" w:uiPriority="9" w:qFormat="1"/>
     <w:lsdException w:name="heading 2" w:semiHidden="1" w:uiPriority="9" w:unhideWhenUsed="1" w:qFormat="1"/>
@@ -14330,7 +14425,6 @@
     <w:lsdException w:name="HTML Sample" w:semiHidden="1" w:unhideWhenUsed="1"/>
     <w:lsdException w:name="HTML Typewriter" w:semiHidden="1" w:unhideWhenUsed="1"/>
     <w:lsdException w:name="HTML Variable" w:semiHidden="1" w:unhideWhenUsed="1"/>
-    <w:lsdException w:name="Normal Table" w:semiHidden="1" w:unhideWhenUsed="1"/>
     <w:lsdException w:name="annotation subject" w:semiHidden="1" w:unhideWhenUsed="1"/>
     <w:lsdException w:name="No List" w:semiHidden="1" w:unhideWhenUsed="1"/>
     <w:lsdException w:name="Outline List 1" w:semiHidden="1" w:unhideWhenUsed="1"/>
@@ -14377,10 +14471,8 @@
     <w:lsdException w:name="Table Subtle 2" w:semiHidden="1" w:unhideWhenUsed="1"/>
     <w:lsdException w:name="Table Web 1" w:semiHidden="1" w:unhideWhenUsed="1"/>
     <w:lsdException w:name="Table Web 2" w:semiHidden="1" w:unhideWhenUsed="1"/>
-    <w:lsdException w:name="Table Web 3" w:semiHidden="1" w:unhideWhenUsed="1"/>
     <w:lsdException w:name="Balloon Text" w:semiHidden="1" w:unhideWhenUsed="1"/>
     <w:lsdException w:name="Table Grid" w:uiPriority="59"/>
-    <w:lsdException w:name="Table Theme" w:semiHidden="1" w:unhideWhenUsed="1"/>
     <w:lsdException w:name="Placeholder Text" w:semiHidden="1"/>
     <w:lsdException w:name="No Spacing" w:uiPriority="1" w:qFormat="1"/>
     <w:lsdException w:name="Light Shading" w:uiPriority="60"/>
@@ -14601,6 +14693,7 @@
     <w:lsdException w:name="Hashtag" w:semiHidden="1" w:unhideWhenUsed="1"/>
     <w:lsdException w:name="Unresolved Mention" w:semiHidden="1" w:unhideWhenUsed="1"/>
     <w:lsdException w:name="Smart Link" w:semiHidden="1" w:unhideWhenUsed="1"/>
+    <w:lsdException w:name="Smart Link Error" w:semiHidden="1" w:unhideWhenUsed="1"/>
   </w:latentStyles>
   <w:style w:type="paragraph" w:default="1" w:styleId="Standard">
     <w:name w:val="Normal"/>
@@ -15675,7 +15768,7 @@
 </file>
 
 <file path=customXml/itemProps1.xml><?xml version="1.0" encoding="utf-8"?>
-<ds:datastoreItem xmlns:ds="http://schemas.openxmlformats.org/officeDocument/2006/customXml" ds:itemID="{B4C42B2B-5345-4272-A8BA-B927AF175C05}">
+<ds:datastoreItem xmlns:ds="http://schemas.openxmlformats.org/officeDocument/2006/customXml" ds:itemID="{EEE5EC03-FF94-4901-8A61-639AC9E8F9F2}">
   <ds:schemaRefs>
     <ds:schemaRef ds:uri="http://schemas.openxmlformats.org/officeDocument/2006/bibliography"/>
   </ds:schemaRefs>

</xml_diff>

<commit_message>
Optional DIS, CTS, GATT to check power consumption
</commit_message>
<xml_diff>
--- a/Documentation/power_consumption/Power_Consumption.docx
+++ b/Documentation/power_consumption/Power_Consumption.docx
@@ -152,7 +152,6 @@
                                     <w:dataBinding w:prefixMappings="xmlns:ns0='http://purl.org/dc/elements/1.1/' xmlns:ns1='http://schemas.openxmlformats.org/package/2006/metadata/core-properties' " w:xpath="/ns1:coreProperties[1]/ns0:subject[1]" w:storeItemID="{6C3C8BC8-F283-45AE-878A-BAB7291924A1}"/>
                                     <w:text/>
                                   </w:sdtPr>
-                                  <w:sdtEndPr/>
                                   <w:sdtContent>
                                     <w:r>
                                       <w:rPr>
@@ -264,7 +263,6 @@
                               <w:dataBinding w:prefixMappings="xmlns:ns0='http://purl.org/dc/elements/1.1/' xmlns:ns1='http://schemas.openxmlformats.org/package/2006/metadata/core-properties' " w:xpath="/ns1:coreProperties[1]/ns0:subject[1]" w:storeItemID="{6C3C8BC8-F283-45AE-878A-BAB7291924A1}"/>
                               <w:text/>
                             </w:sdtPr>
-                            <w:sdtEndPr/>
                             <w:sdtContent>
                               <w:r>
                                 <w:rPr>
@@ -801,7 +799,7 @@
               </mc:Choice>
               <mc:Fallback>
                 <w:pict>
-                  <v:group w14:anchorId="38FBDC79" id="Gruppe 2" o:spid="_x0000_s1026" style="position:absolute;margin-left:0;margin-top:0;width:432.65pt;height:448.55pt;z-index:-251528192;mso-width-percent:706;mso-height-percent:566;mso-left-percent:220;mso-top-percent:300;mso-position-horizontal-relative:page;mso-position-vertical-relative:page;mso-width-percent:706;mso-height-percent:566;mso-left-percent:220;mso-top-percent:300" coordsize="43291,44910" o:gfxdata="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">
+                  <v:group w14:anchorId="67D2C876" id="Gruppe 2" o:spid="_x0000_s1026" style="position:absolute;margin-left:0;margin-top:0;width:432.65pt;height:448.55pt;z-index:-251528192;mso-width-percent:706;mso-height-percent:566;mso-left-percent:220;mso-top-percent:300;mso-position-horizontal-relative:page;mso-position-vertical-relative:page;mso-width-percent:706;mso-height-percent:566;mso-left-percent:220;mso-top-percent:300" coordsize="43291,44910" o:gfxdata="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">
                     <o:lock v:ext="edit" aspectratio="t"/>
                     <v:shape id="Freihandform 64" o:spid="_x0000_s1027" style="position:absolute;left:15017;width:28274;height:28352;visibility:visible;mso-wrap-style:square;v-text-anchor:top" coordsize="1781,1786" o:gfxdata="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" path="m4,1786l,1782,1776,r5,5l4,1786xe" filled="f" stroked="f">
                       <v:path arrowok="t" o:connecttype="custom" o:connectlocs="6350,2835275;0,2828925;2819400,0;2827338,7938;6350,2835275" o:connectangles="0,0,0,0,0"/>
@@ -9299,8 +9297,6 @@
         </w:rPr>
       </w:pPr>
     </w:p>
-    <w:bookmarkStart w:id="50" w:name="_Ref8382271"/>
-    <w:bookmarkStart w:id="51" w:name="_Toc8328999"/>
     <w:p>
       <w:pPr>
         <w:pStyle w:val="berschrift4"/>
@@ -9308,6 +9304,8 @@
           <w:lang w:val="en-US"/>
         </w:rPr>
       </w:pPr>
+      <w:bookmarkStart w:id="50" w:name="_Ref8382271"/>
+      <w:bookmarkStart w:id="51" w:name="_Toc8328999"/>
       <w:r>
         <w:rPr>
           <w:noProof/>
@@ -9373,7 +9371,7 @@
           </mc:Choice>
           <mc:Fallback>
             <w:pict>
-              <v:shapetype w14:anchorId="52D091A8" id="_x0000_t88" coordsize="21600,21600" o:spt="88" adj="1800,10800" path="m,qx10800@0l10800@2qy21600@11,10800@3l10800@1qy,21600e" filled="f">
+              <v:shapetype w14:anchorId="6BE79B08" id="_x0000_t88" coordsize="21600,21600" o:spt="88" adj="1800,10800" path="m,qx10800@0l10800@2qy21600@11,10800@3l10800@1qy,21600e" filled="f">
                 <v:formulas>
                   <v:f eqn="val #0"/>
                   <v:f eqn="sum 21600 0 #0"/>
@@ -9463,7 +9461,7 @@
           </mc:Choice>
           <mc:Fallback>
             <w:pict>
-              <v:shape w14:anchorId="4AEF3447" id="Geschweifte Klammer rechts 23" o:spid="_x0000_s1026" type="#_x0000_t88" style="position:absolute;margin-left:178.05pt;margin-top:72.8pt;width:13.5pt;height:34.5pt;rotation:90;z-index:251651584;visibility:visible;mso-wrap-style:square;mso-height-percent:0;mso-wrap-distance-left:9pt;mso-wrap-distance-top:0;mso-wrap-distance-right:9pt;mso-wrap-distance-bottom:0;mso-position-horizontal:absolute;mso-position-horizontal-relative:text;mso-position-vertical:absolute;mso-position-vertical-relative:text;mso-height-percent:0;mso-height-relative:margin;v-text-anchor:middle" o:gfxdata="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" adj="704" strokecolor="#4579b8 [3044]"/>
+              <v:shape w14:anchorId="5B4EEC97" id="Geschweifte Klammer rechts 23" o:spid="_x0000_s1026" type="#_x0000_t88" style="position:absolute;margin-left:178.05pt;margin-top:72.8pt;width:13.5pt;height:34.5pt;rotation:90;z-index:251651584;visibility:visible;mso-wrap-style:square;mso-height-percent:0;mso-wrap-distance-left:9pt;mso-wrap-distance-top:0;mso-wrap-distance-right:9pt;mso-wrap-distance-bottom:0;mso-position-horizontal:absolute;mso-position-horizontal-relative:text;mso-position-vertical:absolute;mso-position-vertical-relative:text;mso-height-percent:0;mso-height-relative:margin;v-text-anchor:middle" o:gfxdata="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" adj="704" strokecolor="#4579b8 [3044]"/>
             </w:pict>
           </mc:Fallback>
         </mc:AlternateContent>
@@ -9532,7 +9530,7 @@
           </mc:Choice>
           <mc:Fallback>
             <w:pict>
-              <v:shape w14:anchorId="10B1B5F1" id="Geschweifte Klammer rechts 25" o:spid="_x0000_s1026" type="#_x0000_t88" style="position:absolute;margin-left:298.8pt;margin-top:13.45pt;width:13.5pt;height:153pt;rotation:90;z-index:251660800;visibility:visible;mso-wrap-style:square;mso-height-percent:0;mso-wrap-distance-left:9pt;mso-wrap-distance-top:0;mso-wrap-distance-right:9pt;mso-wrap-distance-bottom:0;mso-position-horizontal:absolute;mso-position-horizontal-relative:text;mso-position-vertical:absolute;mso-position-vertical-relative:text;mso-height-percent:0;mso-height-relative:margin;v-text-anchor:middle" o:gfxdata="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" adj="159" strokecolor="#4579b8 [3044]"/>
+              <v:shape w14:anchorId="1C653CE0" id="Geschweifte Klammer rechts 25" o:spid="_x0000_s1026" type="#_x0000_t88" style="position:absolute;margin-left:298.8pt;margin-top:13.45pt;width:13.5pt;height:153pt;rotation:90;z-index:251660800;visibility:visible;mso-wrap-style:square;mso-height-percent:0;mso-wrap-distance-left:9pt;mso-wrap-distance-top:0;mso-wrap-distance-right:9pt;mso-wrap-distance-bottom:0;mso-position-horizontal:absolute;mso-position-horizontal-relative:text;mso-position-vertical:absolute;mso-position-vertical-relative:text;mso-height-percent:0;mso-height-relative:margin;v-text-anchor:middle" o:gfxdata="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" adj="159" strokecolor="#4579b8 [3044]"/>
             </w:pict>
           </mc:Fallback>
         </mc:AlternateContent>
@@ -9601,7 +9599,7 @@
           </mc:Choice>
           <mc:Fallback>
             <w:pict>
-              <v:shape w14:anchorId="23F618C2" id="Geschweifte Klammer rechts 24" o:spid="_x0000_s1026" type="#_x0000_t88" style="position:absolute;margin-left:111.8pt;margin-top:82.45pt;width:13.5pt;height:15pt;rotation:90;z-index:251670016;visibility:visible;mso-wrap-style:square;mso-height-percent:0;mso-wrap-distance-left:9pt;mso-wrap-distance-top:0;mso-wrap-distance-right:9pt;mso-wrap-distance-bottom:0;mso-position-horizontal:absolute;mso-position-horizontal-relative:text;mso-position-vertical:absolute;mso-position-vertical-relative:text;mso-height-percent:0;mso-height-relative:margin;v-text-anchor:middle" o:gfxdata="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" adj="1620" strokecolor="#4579b8 [3044]"/>
+              <v:shape w14:anchorId="0351E209" id="Geschweifte Klammer rechts 24" o:spid="_x0000_s1026" type="#_x0000_t88" style="position:absolute;margin-left:111.8pt;margin-top:82.45pt;width:13.5pt;height:15pt;rotation:90;z-index:251670016;visibility:visible;mso-wrap-style:square;mso-height-percent:0;mso-wrap-distance-left:9pt;mso-wrap-distance-top:0;mso-wrap-distance-right:9pt;mso-wrap-distance-bottom:0;mso-position-horizontal:absolute;mso-position-horizontal-relative:text;mso-position-vertical:absolute;mso-position-vertical-relative:text;mso-height-percent:0;mso-height-relative:margin;v-text-anchor:middle" o:gfxdata="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" adj="1620" strokecolor="#4579b8 [3044]"/>
             </w:pict>
           </mc:Fallback>
         </mc:AlternateContent>
@@ -9670,7 +9668,7 @@
           </mc:Choice>
           <mc:Fallback>
             <w:pict>
-              <v:shape w14:anchorId="25732F7E" id="Geschweifte Klammer rechts 22" o:spid="_x0000_s1026" type="#_x0000_t88" style="position:absolute;margin-left:136.55pt;margin-top:72.7pt;width:13.5pt;height:34.5pt;rotation:90;z-index:251642368;visibility:visible;mso-wrap-style:square;mso-height-percent:0;mso-wrap-distance-left:9pt;mso-wrap-distance-top:0;mso-wrap-distance-right:9pt;mso-wrap-distance-bottom:0;mso-position-horizontal:absolute;mso-position-horizontal-relative:text;mso-position-vertical:absolute;mso-position-vertical-relative:text;mso-height-percent:0;mso-height-relative:margin;v-text-anchor:middle" o:gfxdata="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" adj="704" strokecolor="#4579b8 [3044]"/>
+              <v:shape w14:anchorId="0B6D9082" id="Geschweifte Klammer rechts 22" o:spid="_x0000_s1026" type="#_x0000_t88" style="position:absolute;margin-left:136.55pt;margin-top:72.7pt;width:13.5pt;height:34.5pt;rotation:90;z-index:251642368;visibility:visible;mso-wrap-style:square;mso-height-percent:0;mso-wrap-distance-left:9pt;mso-wrap-distance-top:0;mso-wrap-distance-right:9pt;mso-wrap-distance-bottom:0;mso-position-horizontal:absolute;mso-position-horizontal-relative:text;mso-position-vertical:absolute;mso-position-vertical-relative:text;mso-height-percent:0;mso-height-relative:margin;v-text-anchor:middle" o:gfxdata="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" adj="704" strokecolor="#4579b8 [3044]"/>
             </w:pict>
           </mc:Fallback>
         </mc:AlternateContent>
@@ -12360,6 +12358,560 @@
           <w:noProof/>
           <w:lang w:val="en-US"/>
         </w:rPr>
+        <w:t>Development: adding offline functionality and download services</w:t>
+      </w:r>
+    </w:p>
+    <w:p>
+      <w:pPr>
+        <w:pStyle w:val="berschrift2"/>
+        <w:rPr>
+          <w:noProof/>
+          <w:lang w:val="en-US"/>
+        </w:rPr>
+      </w:pPr>
+      <w:r>
+        <w:rPr>
+          <w:noProof/>
+          <w:lang w:val="en-US"/>
+        </w:rPr>
+        <w:t>First implementation</w:t>
+      </w:r>
+    </w:p>
+    <w:p>
+      <w:pPr>
+        <w:rPr>
+          <w:lang w:val="en-US"/>
+        </w:rPr>
+      </w:pPr>
+      <w:r>
+        <w:rPr>
+          <w:noProof/>
+        </w:rPr>
+        <w:drawing>
+          <wp:inline distT="0" distB="0" distL="0" distR="0" wp14:anchorId="0193408E" wp14:editId="16B6BEA4">
+            <wp:extent cx="5760720" cy="1374775"/>
+            <wp:effectExtent l="0" t="0" r="0" b="0"/>
+            <wp:docPr id="47" name="Grafik 47"/>
+            <wp:cNvGraphicFramePr>
+              <a:graphicFrameLocks xmlns:a="http://schemas.openxmlformats.org/drawingml/2006/main" noChangeAspect="1"/>
+            </wp:cNvGraphicFramePr>
+            <a:graphic xmlns:a="http://schemas.openxmlformats.org/drawingml/2006/main">
+              <a:graphicData uri="http://schemas.openxmlformats.org/drawingml/2006/picture">
+                <pic:pic xmlns:pic="http://schemas.openxmlformats.org/drawingml/2006/picture">
+                  <pic:nvPicPr>
+                    <pic:cNvPr id="1" name=""/>
+                    <pic:cNvPicPr/>
+                  </pic:nvPicPr>
+                  <pic:blipFill>
+                    <a:blip r:embed="rId45"/>
+                    <a:stretch>
+                      <a:fillRect/>
+                    </a:stretch>
+                  </pic:blipFill>
+                  <pic:spPr>
+                    <a:xfrm>
+                      <a:off x="0" y="0"/>
+                      <a:ext cx="5760720" cy="1374775"/>
+                    </a:xfrm>
+                    <a:prstGeom prst="rect">
+                      <a:avLst/>
+                    </a:prstGeom>
+                  </pic:spPr>
+                </pic:pic>
+              </a:graphicData>
+            </a:graphic>
+          </wp:inline>
+        </w:drawing>
+      </w:r>
+    </w:p>
+    <w:p>
+      <w:pPr>
+        <w:rPr>
+          <w:lang w:val="en-US"/>
+        </w:rPr>
+      </w:pPr>
+      <w:r>
+        <w:rPr>
+          <w:lang w:val="en-US"/>
+        </w:rPr>
+        <w:t>Avg. 19.3 uA</w:t>
+      </w:r>
+    </w:p>
+    <w:p>
+      <w:pPr>
+        <w:pStyle w:val="berschrift2"/>
+        <w:rPr>
+          <w:lang w:val="en-US"/>
+        </w:rPr>
+      </w:pPr>
+      <w:r>
+        <w:rPr>
+          <w:lang w:val="en-US"/>
+        </w:rPr>
+        <w:lastRenderedPageBreak/>
+        <w:t xml:space="preserve">Removed </w:t>
+      </w:r>
+      <w:r>
+        <w:rPr>
+          <w:lang w:val="en-US"/>
+        </w:rPr>
+        <w:t>m_offlinebuffer</w:t>
+      </w:r>
+      <w:r>
+        <w:rPr>
+          <w:lang w:val="en-US"/>
+        </w:rPr>
+        <w:t>, not DIS, not CTS, not GATT</w:t>
+      </w:r>
+    </w:p>
+    <w:p>
+      <w:pPr>
+        <w:pStyle w:val="berschrift3"/>
+        <w:rPr>
+          <w:lang w:val="en-US"/>
+        </w:rPr>
+      </w:pPr>
+      <w:r>
+        <w:rPr>
+          <w:lang w:val="en-US"/>
+        </w:rPr>
+        <w:t>One minute</w:t>
+      </w:r>
+    </w:p>
+    <w:p>
+      <w:pPr>
+        <w:rPr>
+          <w:lang w:val="en-US"/>
+        </w:rPr>
+      </w:pPr>
+      <w:r>
+        <w:rPr>
+          <w:noProof/>
+        </w:rPr>
+        <w:drawing>
+          <wp:inline distT="0" distB="0" distL="0" distR="0" wp14:anchorId="1D8EE90E" wp14:editId="7BDB4146">
+            <wp:extent cx="5760720" cy="1591945"/>
+            <wp:effectExtent l="0" t="0" r="0" b="8255"/>
+            <wp:docPr id="49" name="Grafik 49"/>
+            <wp:cNvGraphicFramePr>
+              <a:graphicFrameLocks xmlns:a="http://schemas.openxmlformats.org/drawingml/2006/main" noChangeAspect="1"/>
+            </wp:cNvGraphicFramePr>
+            <a:graphic xmlns:a="http://schemas.openxmlformats.org/drawingml/2006/main">
+              <a:graphicData uri="http://schemas.openxmlformats.org/drawingml/2006/picture">
+                <pic:pic xmlns:pic="http://schemas.openxmlformats.org/drawingml/2006/picture">
+                  <pic:nvPicPr>
+                    <pic:cNvPr id="1" name=""/>
+                    <pic:cNvPicPr/>
+                  </pic:nvPicPr>
+                  <pic:blipFill>
+                    <a:blip r:embed="rId46"/>
+                    <a:stretch>
+                      <a:fillRect/>
+                    </a:stretch>
+                  </pic:blipFill>
+                  <pic:spPr>
+                    <a:xfrm>
+                      <a:off x="0" y="0"/>
+                      <a:ext cx="5760720" cy="1591945"/>
+                    </a:xfrm>
+                    <a:prstGeom prst="rect">
+                      <a:avLst/>
+                    </a:prstGeom>
+                  </pic:spPr>
+                </pic:pic>
+              </a:graphicData>
+            </a:graphic>
+          </wp:inline>
+        </w:drawing>
+      </w:r>
+    </w:p>
+    <w:p>
+      <w:pPr>
+        <w:pStyle w:val="berschrift3"/>
+        <w:rPr>
+          <w:lang w:val="en-US"/>
+        </w:rPr>
+      </w:pPr>
+      <w:r>
+        <w:rPr>
+          <w:lang w:val="en-US"/>
+        </w:rPr>
+        <w:t>One Advertisment</w:t>
+      </w:r>
+    </w:p>
+    <w:p>
+      <w:pPr>
+        <w:rPr>
+          <w:lang w:val="en-US"/>
+        </w:rPr>
+      </w:pPr>
+      <w:r>
+        <w:rPr>
+          <w:noProof/>
+        </w:rPr>
+        <w:drawing>
+          <wp:inline distT="0" distB="0" distL="0" distR="0" wp14:anchorId="465BF482" wp14:editId="302B0C0D">
+            <wp:extent cx="5760720" cy="1397000"/>
+            <wp:effectExtent l="0" t="0" r="0" b="0"/>
+            <wp:docPr id="48" name="Grafik 48"/>
+            <wp:cNvGraphicFramePr>
+              <a:graphicFrameLocks xmlns:a="http://schemas.openxmlformats.org/drawingml/2006/main" noChangeAspect="1"/>
+            </wp:cNvGraphicFramePr>
+            <a:graphic xmlns:a="http://schemas.openxmlformats.org/drawingml/2006/main">
+              <a:graphicData uri="http://schemas.openxmlformats.org/drawingml/2006/picture">
+                <pic:pic xmlns:pic="http://schemas.openxmlformats.org/drawingml/2006/picture">
+                  <pic:nvPicPr>
+                    <pic:cNvPr id="1" name=""/>
+                    <pic:cNvPicPr/>
+                  </pic:nvPicPr>
+                  <pic:blipFill>
+                    <a:blip r:embed="rId47"/>
+                    <a:stretch>
+                      <a:fillRect/>
+                    </a:stretch>
+                  </pic:blipFill>
+                  <pic:spPr>
+                    <a:xfrm>
+                      <a:off x="0" y="0"/>
+                      <a:ext cx="5760720" cy="1397000"/>
+                    </a:xfrm>
+                    <a:prstGeom prst="rect">
+                      <a:avLst/>
+                    </a:prstGeom>
+                  </pic:spPr>
+                </pic:pic>
+              </a:graphicData>
+            </a:graphic>
+          </wp:inline>
+        </w:drawing>
+      </w:r>
+    </w:p>
+    <w:p>
+      <w:pPr>
+        <w:pStyle w:val="berschrift3"/>
+        <w:rPr>
+          <w:lang w:val="en-US"/>
+        </w:rPr>
+      </w:pPr>
+      <w:r>
+        <w:rPr>
+          <w:lang w:val="en-US"/>
+        </w:rPr>
+        <w:t>One sensor value retrieval</w:t>
+      </w:r>
+    </w:p>
+    <w:p>
+      <w:pPr>
+        <w:rPr>
+          <w:lang w:val="en-US"/>
+        </w:rPr>
+      </w:pPr>
+      <w:r>
+        <w:rPr>
+          <w:noProof/>
+        </w:rPr>
+        <w:drawing>
+          <wp:inline distT="0" distB="0" distL="0" distR="0" wp14:anchorId="0347A006" wp14:editId="11FCD5BF">
+            <wp:extent cx="5760720" cy="1597025"/>
+            <wp:effectExtent l="0" t="0" r="0" b="3175"/>
+            <wp:docPr id="50" name="Grafik 50"/>
+            <wp:cNvGraphicFramePr>
+              <a:graphicFrameLocks xmlns:a="http://schemas.openxmlformats.org/drawingml/2006/main" noChangeAspect="1"/>
+            </wp:cNvGraphicFramePr>
+            <a:graphic xmlns:a="http://schemas.openxmlformats.org/drawingml/2006/main">
+              <a:graphicData uri="http://schemas.openxmlformats.org/drawingml/2006/picture">
+                <pic:pic xmlns:pic="http://schemas.openxmlformats.org/drawingml/2006/picture">
+                  <pic:nvPicPr>
+                    <pic:cNvPr id="1" name=""/>
+                    <pic:cNvPicPr/>
+                  </pic:nvPicPr>
+                  <pic:blipFill>
+                    <a:blip r:embed="rId48"/>
+                    <a:stretch>
+                      <a:fillRect/>
+                    </a:stretch>
+                  </pic:blipFill>
+                  <pic:spPr>
+                    <a:xfrm>
+                      <a:off x="0" y="0"/>
+                      <a:ext cx="5760720" cy="1597025"/>
+                    </a:xfrm>
+                    <a:prstGeom prst="rect">
+                      <a:avLst/>
+                    </a:prstGeom>
+                  </pic:spPr>
+                </pic:pic>
+              </a:graphicData>
+            </a:graphic>
+          </wp:inline>
+        </w:drawing>
+      </w:r>
+    </w:p>
+    <w:p>
+      <w:pPr>
+        <w:pStyle w:val="berschrift3"/>
+        <w:rPr>
+          <w:lang w:val="en-US"/>
+        </w:rPr>
+      </w:pPr>
+      <w:r>
+        <w:rPr>
+          <w:lang w:val="en-US"/>
+        </w:rPr>
+        <w:t>BLE Connected</w:t>
+      </w:r>
+    </w:p>
+    <w:p>
+      <w:pPr>
+        <w:rPr>
+          <w:lang w:val="en-US"/>
+        </w:rPr>
+      </w:pPr>
+      <w:r>
+        <w:rPr>
+          <w:noProof/>
+        </w:rPr>
+        <w:drawing>
+          <wp:inline distT="0" distB="0" distL="0" distR="0" wp14:anchorId="32F265BD" wp14:editId="79534F1E">
+            <wp:extent cx="5760720" cy="1572895"/>
+            <wp:effectExtent l="0" t="0" r="0" b="8255"/>
+            <wp:docPr id="51" name="Grafik 51"/>
+            <wp:cNvGraphicFramePr>
+              <a:graphicFrameLocks xmlns:a="http://schemas.openxmlformats.org/drawingml/2006/main" noChangeAspect="1"/>
+            </wp:cNvGraphicFramePr>
+            <a:graphic xmlns:a="http://schemas.openxmlformats.org/drawingml/2006/main">
+              <a:graphicData uri="http://schemas.openxmlformats.org/drawingml/2006/picture">
+                <pic:pic xmlns:pic="http://schemas.openxmlformats.org/drawingml/2006/picture">
+                  <pic:nvPicPr>
+                    <pic:cNvPr id="1" name=""/>
+                    <pic:cNvPicPr/>
+                  </pic:nvPicPr>
+                  <pic:blipFill>
+                    <a:blip r:embed="rId49"/>
+                    <a:stretch>
+                      <a:fillRect/>
+                    </a:stretch>
+                  </pic:blipFill>
+                  <pic:spPr>
+                    <a:xfrm>
+                      <a:off x="0" y="0"/>
+                      <a:ext cx="5760720" cy="1572895"/>
+                    </a:xfrm>
+                    <a:prstGeom prst="rect">
+                      <a:avLst/>
+                    </a:prstGeom>
+                  </pic:spPr>
+                </pic:pic>
+              </a:graphicData>
+            </a:graphic>
+          </wp:inline>
+        </w:drawing>
+      </w:r>
+    </w:p>
+    <w:p>
+      <w:pPr>
+        <w:rPr>
+          <w:lang w:val="en-US"/>
+        </w:rPr>
+      </w:pPr>
+      <w:r>
+        <w:rPr>
+          <w:noProof/>
+        </w:rPr>
+        <w:lastRenderedPageBreak/>
+        <w:drawing>
+          <wp:inline distT="0" distB="0" distL="0" distR="0" wp14:anchorId="369F15A7" wp14:editId="6C570D6C">
+            <wp:extent cx="5760720" cy="1629410"/>
+            <wp:effectExtent l="0" t="0" r="0" b="8890"/>
+            <wp:docPr id="52" name="Grafik 52"/>
+            <wp:cNvGraphicFramePr>
+              <a:graphicFrameLocks xmlns:a="http://schemas.openxmlformats.org/drawingml/2006/main" noChangeAspect="1"/>
+            </wp:cNvGraphicFramePr>
+            <a:graphic xmlns:a="http://schemas.openxmlformats.org/drawingml/2006/main">
+              <a:graphicData uri="http://schemas.openxmlformats.org/drawingml/2006/picture">
+                <pic:pic xmlns:pic="http://schemas.openxmlformats.org/drawingml/2006/picture">
+                  <pic:nvPicPr>
+                    <pic:cNvPr id="1" name=""/>
+                    <pic:cNvPicPr/>
+                  </pic:nvPicPr>
+                  <pic:blipFill>
+                    <a:blip r:embed="rId50"/>
+                    <a:stretch>
+                      <a:fillRect/>
+                    </a:stretch>
+                  </pic:blipFill>
+                  <pic:spPr>
+                    <a:xfrm>
+                      <a:off x="0" y="0"/>
+                      <a:ext cx="5760720" cy="1629410"/>
+                    </a:xfrm>
+                    <a:prstGeom prst="rect">
+                      <a:avLst/>
+                    </a:prstGeom>
+                  </pic:spPr>
+                </pic:pic>
+              </a:graphicData>
+            </a:graphic>
+          </wp:inline>
+        </w:drawing>
+      </w:r>
+    </w:p>
+    <w:p>
+      <w:pPr>
+        <w:rPr>
+          <w:lang w:val="en-US"/>
+        </w:rPr>
+      </w:pPr>
+      <w:r>
+        <w:rPr>
+          <w:noProof/>
+        </w:rPr>
+        <w:drawing>
+          <wp:inline distT="0" distB="0" distL="0" distR="0" wp14:anchorId="19D7517B" wp14:editId="3566AF5E">
+            <wp:extent cx="5760720" cy="1645285"/>
+            <wp:effectExtent l="0" t="0" r="0" b="0"/>
+            <wp:docPr id="53" name="Grafik 53"/>
+            <wp:cNvGraphicFramePr>
+              <a:graphicFrameLocks xmlns:a="http://schemas.openxmlformats.org/drawingml/2006/main" noChangeAspect="1"/>
+            </wp:cNvGraphicFramePr>
+            <a:graphic xmlns:a="http://schemas.openxmlformats.org/drawingml/2006/main">
+              <a:graphicData uri="http://schemas.openxmlformats.org/drawingml/2006/picture">
+                <pic:pic xmlns:pic="http://schemas.openxmlformats.org/drawingml/2006/picture">
+                  <pic:nvPicPr>
+                    <pic:cNvPr id="1" name=""/>
+                    <pic:cNvPicPr/>
+                  </pic:nvPicPr>
+                  <pic:blipFill>
+                    <a:blip r:embed="rId51"/>
+                    <a:stretch>
+                      <a:fillRect/>
+                    </a:stretch>
+                  </pic:blipFill>
+                  <pic:spPr>
+                    <a:xfrm>
+                      <a:off x="0" y="0"/>
+                      <a:ext cx="5760720" cy="1645285"/>
+                    </a:xfrm>
+                    <a:prstGeom prst="rect">
+                      <a:avLst/>
+                    </a:prstGeom>
+                  </pic:spPr>
+                </pic:pic>
+              </a:graphicData>
+            </a:graphic>
+          </wp:inline>
+        </w:drawing>
+      </w:r>
+    </w:p>
+    <w:p>
+      <w:pPr>
+        <w:rPr>
+          <w:lang w:val="en-US"/>
+        </w:rPr>
+      </w:pPr>
+      <w:r>
+        <w:rPr>
+          <w:noProof/>
+        </w:rPr>
+        <w:drawing>
+          <wp:inline distT="0" distB="0" distL="0" distR="0" wp14:anchorId="64315B5E" wp14:editId="7EA77BD9">
+            <wp:extent cx="5760720" cy="1590040"/>
+            <wp:effectExtent l="0" t="0" r="0" b="0"/>
+            <wp:docPr id="54" name="Grafik 54"/>
+            <wp:cNvGraphicFramePr>
+              <a:graphicFrameLocks xmlns:a="http://schemas.openxmlformats.org/drawingml/2006/main" noChangeAspect="1"/>
+            </wp:cNvGraphicFramePr>
+            <a:graphic xmlns:a="http://schemas.openxmlformats.org/drawingml/2006/main">
+              <a:graphicData uri="http://schemas.openxmlformats.org/drawingml/2006/picture">
+                <pic:pic xmlns:pic="http://schemas.openxmlformats.org/drawingml/2006/picture">
+                  <pic:nvPicPr>
+                    <pic:cNvPr id="1" name=""/>
+                    <pic:cNvPicPr/>
+                  </pic:nvPicPr>
+                  <pic:blipFill>
+                    <a:blip r:embed="rId52"/>
+                    <a:stretch>
+                      <a:fillRect/>
+                    </a:stretch>
+                  </pic:blipFill>
+                  <pic:spPr>
+                    <a:xfrm>
+                      <a:off x="0" y="0"/>
+                      <a:ext cx="5760720" cy="1590040"/>
+                    </a:xfrm>
+                    <a:prstGeom prst="rect">
+                      <a:avLst/>
+                    </a:prstGeom>
+                  </pic:spPr>
+                </pic:pic>
+              </a:graphicData>
+            </a:graphic>
+          </wp:inline>
+        </w:drawing>
+      </w:r>
+    </w:p>
+    <w:p>
+      <w:pPr>
+        <w:rPr>
+          <w:lang w:val="en-US"/>
+        </w:rPr>
+      </w:pPr>
+      <w:r>
+        <w:rPr>
+          <w:noProof/>
+        </w:rPr>
+        <w:drawing>
+          <wp:inline distT="0" distB="0" distL="0" distR="0" wp14:anchorId="2542E2B9" wp14:editId="330BFA59">
+            <wp:extent cx="5760720" cy="1593215"/>
+            <wp:effectExtent l="0" t="0" r="0" b="6985"/>
+            <wp:docPr id="55" name="Grafik 55"/>
+            <wp:cNvGraphicFramePr>
+              <a:graphicFrameLocks xmlns:a="http://schemas.openxmlformats.org/drawingml/2006/main" noChangeAspect="1"/>
+            </wp:cNvGraphicFramePr>
+            <a:graphic xmlns:a="http://schemas.openxmlformats.org/drawingml/2006/main">
+              <a:graphicData uri="http://schemas.openxmlformats.org/drawingml/2006/picture">
+                <pic:pic xmlns:pic="http://schemas.openxmlformats.org/drawingml/2006/picture">
+                  <pic:nvPicPr>
+                    <pic:cNvPr id="1" name=""/>
+                    <pic:cNvPicPr/>
+                  </pic:nvPicPr>
+                  <pic:blipFill>
+                    <a:blip r:embed="rId53"/>
+                    <a:stretch>
+                      <a:fillRect/>
+                    </a:stretch>
+                  </pic:blipFill>
+                  <pic:spPr>
+                    <a:xfrm>
+                      <a:off x="0" y="0"/>
+                      <a:ext cx="5760720" cy="1593215"/>
+                    </a:xfrm>
+                    <a:prstGeom prst="rect">
+                      <a:avLst/>
+                    </a:prstGeom>
+                  </pic:spPr>
+                </pic:pic>
+              </a:graphicData>
+            </a:graphic>
+          </wp:inline>
+        </w:drawing>
+      </w:r>
+      <w:bookmarkStart w:id="92" w:name="_GoBack"/>
+      <w:bookmarkEnd w:id="92"/>
+    </w:p>
+    <w:p>
+      <w:pPr>
+        <w:pStyle w:val="berschrift1"/>
+        <w:rPr>
+          <w:noProof/>
+          <w:lang w:val="en-US"/>
+        </w:rPr>
+      </w:pPr>
+      <w:r>
+        <w:rPr>
+          <w:noProof/>
+          <w:lang w:val="en-US"/>
+        </w:rPr>
         <w:t>Used configuration</w:t>
       </w:r>
       <w:bookmarkEnd w:id="91"/>
@@ -12457,7 +13009,7 @@
               </w:rPr>
               <w:t xml:space="preserve">Product </w:t>
             </w:r>
-            <w:hyperlink r:id="rId45" w:history="1">
+            <w:hyperlink r:id="rId54" w:history="1">
               <w:r>
                 <w:rPr>
                   <w:rStyle w:val="Hyperlink"/>
@@ -12810,6 +13362,7 @@
               <w:rPr>
                 <w:lang w:val="en-US"/>
               </w:rPr>
+              <w:lastRenderedPageBreak/>
               <w:t>Github repository</w:t>
             </w:r>
           </w:p>
@@ -12911,7 +13464,7 @@
                     <pic:cNvPicPr/>
                   </pic:nvPicPr>
                   <pic:blipFill>
-                    <a:blip r:embed="rId46"/>
+                    <a:blip r:embed="rId55"/>
                     <a:stretch>
                       <a:fillRect/>
                     </a:stretch>
@@ -12988,7 +13541,7 @@
                     <pic:cNvPicPr/>
                   </pic:nvPicPr>
                   <pic:blipFill>
-                    <a:blip r:embed="rId47"/>
+                    <a:blip r:embed="rId56"/>
                     <a:stretch>
                       <a:fillRect/>
                     </a:stretch>
@@ -13008,8 +13561,6 @@
           </wp:inline>
         </w:drawing>
       </w:r>
-      <w:bookmarkStart w:id="92" w:name="_GoBack"/>
-      <w:bookmarkEnd w:id="92"/>
     </w:p>
     <w:p>
       <w:pPr>
@@ -13081,7 +13632,7 @@
                     <pic:cNvPicPr/>
                   </pic:nvPicPr>
                   <pic:blipFill>
-                    <a:blip r:embed="rId48"/>
+                    <a:blip r:embed="rId57"/>
                     <a:stretch>
                       <a:fillRect/>
                     </a:stretch>
@@ -14425,6 +14976,7 @@
     <w:lsdException w:name="HTML Sample" w:semiHidden="1" w:unhideWhenUsed="1"/>
     <w:lsdException w:name="HTML Typewriter" w:semiHidden="1" w:unhideWhenUsed="1"/>
     <w:lsdException w:name="HTML Variable" w:semiHidden="1" w:unhideWhenUsed="1"/>
+    <w:lsdException w:name="Normal Table" w:semiHidden="1" w:unhideWhenUsed="1"/>
     <w:lsdException w:name="annotation subject" w:semiHidden="1" w:unhideWhenUsed="1"/>
     <w:lsdException w:name="No List" w:semiHidden="1" w:unhideWhenUsed="1"/>
     <w:lsdException w:name="Outline List 1" w:semiHidden="1" w:unhideWhenUsed="1"/>
@@ -14471,8 +15023,10 @@
     <w:lsdException w:name="Table Subtle 2" w:semiHidden="1" w:unhideWhenUsed="1"/>
     <w:lsdException w:name="Table Web 1" w:semiHidden="1" w:unhideWhenUsed="1"/>
     <w:lsdException w:name="Table Web 2" w:semiHidden="1" w:unhideWhenUsed="1"/>
+    <w:lsdException w:name="Table Web 3" w:semiHidden="1" w:unhideWhenUsed="1"/>
     <w:lsdException w:name="Balloon Text" w:semiHidden="1" w:unhideWhenUsed="1"/>
     <w:lsdException w:name="Table Grid" w:uiPriority="59"/>
+    <w:lsdException w:name="Table Theme" w:semiHidden="1" w:unhideWhenUsed="1"/>
     <w:lsdException w:name="Placeholder Text" w:semiHidden="1"/>
     <w:lsdException w:name="No Spacing" w:uiPriority="1" w:qFormat="1"/>
     <w:lsdException w:name="Light Shading" w:uiPriority="60"/>
@@ -14756,7 +15310,6 @@
     <w:next w:val="Standard"/>
     <w:link w:val="berschrift3Zchn"/>
     <w:uiPriority w:val="9"/>
-    <w:semiHidden/>
     <w:unhideWhenUsed/>
     <w:qFormat/>
     <w:rsid w:val="004E584C"/>
@@ -15114,7 +15667,6 @@
     <w:basedOn w:val="Absatz-Standardschriftart"/>
     <w:link w:val="berschrift3"/>
     <w:uiPriority w:val="9"/>
-    <w:semiHidden/>
     <w:rsid w:val="004E584C"/>
     <w:rPr>
       <w:rFonts w:asciiTheme="majorHAnsi" w:eastAsiaTheme="majorEastAsia" w:hAnsiTheme="majorHAnsi" w:cstheme="majorBidi"/>
@@ -15768,7 +16320,7 @@
 </file>
 
 <file path=customXml/itemProps1.xml><?xml version="1.0" encoding="utf-8"?>
-<ds:datastoreItem xmlns:ds="http://schemas.openxmlformats.org/officeDocument/2006/customXml" ds:itemID="{EEE5EC03-FF94-4901-8A61-639AC9E8F9F2}">
+<ds:datastoreItem xmlns:ds="http://schemas.openxmlformats.org/officeDocument/2006/customXml" ds:itemID="{7291F898-4F68-42F9-B8E1-E5BB17764AAC}">
   <ds:schemaRefs>
     <ds:schemaRef ds:uri="http://schemas.openxmlformats.org/officeDocument/2006/bibliography"/>
   </ds:schemaRefs>

</xml_diff>

<commit_message>
disabled CTS, DB_DISCOVERY, DIS in SDK for power consumption optimization
</commit_message>
<xml_diff>
--- a/Documentation/power_consumption/Power_Consumption.docx
+++ b/Documentation/power_consumption/Power_Consumption.docx
@@ -14341,7 +14341,6 @@
           <w:lang w:val="en-US"/>
         </w:rPr>
       </w:pPr>
-      <w:bookmarkStart w:id="98" w:name="_GoBack"/>
       <w:r>
         <w:rPr>
           <w:noProof/>
@@ -14391,8 +14390,7 @@
           <w:lang w:val="en-US"/>
         </w:rPr>
       </w:pPr>
-      <w:bookmarkStart w:id="99" w:name="_Toc21264776"/>
-      <w:bookmarkEnd w:id="98"/>
+      <w:bookmarkStart w:id="98" w:name="_Toc21264776"/>
       <w:r>
         <w:rPr>
           <w:lang w:val="en-US"/>
@@ -14406,23 +14404,23 @@
         </w:rPr>
         <w:t>, not DIS, not CTS, not GATT</w:t>
       </w:r>
+      <w:bookmarkEnd w:id="98"/>
+    </w:p>
+    <w:p>
+      <w:pPr>
+        <w:pStyle w:val="berschrift3"/>
+        <w:rPr>
+          <w:lang w:val="en-US"/>
+        </w:rPr>
+      </w:pPr>
+      <w:bookmarkStart w:id="99" w:name="_Toc21264777"/>
+      <w:r>
+        <w:rPr>
+          <w:lang w:val="en-US"/>
+        </w:rPr>
+        <w:t>One minute</w:t>
+      </w:r>
       <w:bookmarkEnd w:id="99"/>
-    </w:p>
-    <w:p>
-      <w:pPr>
-        <w:pStyle w:val="berschrift3"/>
-        <w:rPr>
-          <w:lang w:val="en-US"/>
-        </w:rPr>
-      </w:pPr>
-      <w:bookmarkStart w:id="100" w:name="_Toc21264777"/>
-      <w:r>
-        <w:rPr>
-          <w:lang w:val="en-US"/>
-        </w:rPr>
-        <w:t>One minute</w:t>
-      </w:r>
-      <w:bookmarkEnd w:id="100"/>
     </w:p>
     <w:p>
       <w:pPr>
@@ -14479,14 +14477,26 @@
           <w:lang w:val="en-US"/>
         </w:rPr>
       </w:pPr>
-      <w:bookmarkStart w:id="101" w:name="_Toc21264778"/>
-      <w:r>
-        <w:rPr>
-          <w:lang w:val="en-US"/>
-        </w:rPr>
-        <w:t>One Advertisment</w:t>
-      </w:r>
-      <w:bookmarkEnd w:id="101"/>
+      <w:bookmarkStart w:id="100" w:name="_Toc21264778"/>
+      <w:r>
+        <w:rPr>
+          <w:lang w:val="en-US"/>
+        </w:rPr>
+        <w:t>One Advertis</w:t>
+      </w:r>
+      <w:r>
+        <w:rPr>
+          <w:lang w:val="en-US"/>
+        </w:rPr>
+        <w:t>e</w:t>
+      </w:r>
+      <w:r>
+        <w:rPr>
+          <w:lang w:val="en-US"/>
+        </w:rPr>
+        <w:t>ment</w:t>
+      </w:r>
+      <w:bookmarkEnd w:id="100"/>
     </w:p>
     <w:p>
       <w:pPr>
@@ -14538,36 +14548,19 @@
     </w:p>
     <w:p>
       <w:pPr>
-        <w:pStyle w:val="berschrift3"/>
-        <w:rPr>
-          <w:lang w:val="en-US"/>
-        </w:rPr>
-      </w:pPr>
-      <w:bookmarkStart w:id="102" w:name="_Toc21264779"/>
-      <w:r>
-        <w:rPr>
-          <w:lang w:val="en-US"/>
-        </w:rPr>
-        <w:t>One sensor value retrieval</w:t>
-      </w:r>
-      <w:bookmarkEnd w:id="102"/>
-    </w:p>
-    <w:p>
-      <w:pPr>
-        <w:rPr>
-          <w:lang w:val="en-US"/>
-        </w:rPr>
-      </w:pPr>
-      <w:r>
-        <w:rPr>
-          <w:noProof/>
-          <w:lang w:val="en-US"/>
+        <w:rPr>
+          <w:lang w:val="en-US"/>
+        </w:rPr>
+      </w:pPr>
+      <w:r>
+        <w:rPr>
+          <w:noProof/>
         </w:rPr>
         <w:drawing>
-          <wp:inline distT="0" distB="0" distL="0" distR="0" wp14:anchorId="0347A006" wp14:editId="11FCD5BF">
-            <wp:extent cx="5760720" cy="1597025"/>
-            <wp:effectExtent l="0" t="0" r="0" b="3175"/>
-            <wp:docPr id="50" name="Grafik 50"/>
+          <wp:inline distT="0" distB="0" distL="0" distR="0" wp14:anchorId="02F2A7B5" wp14:editId="2E6E4A5F">
+            <wp:extent cx="5760720" cy="1390015"/>
+            <wp:effectExtent l="0" t="0" r="0" b="635"/>
+            <wp:docPr id="73" name="Grafik 73"/>
             <wp:cNvGraphicFramePr>
               <a:graphicFrameLocks xmlns:a="http://schemas.openxmlformats.org/drawingml/2006/main" noChangeAspect="1"/>
             </wp:cNvGraphicFramePr>
@@ -14587,7 +14580,7 @@
                   <pic:spPr>
                     <a:xfrm>
                       <a:off x="0" y="0"/>
-                      <a:ext cx="5760720" cy="1597025"/>
+                      <a:ext cx="5760720" cy="1390015"/>
                     </a:xfrm>
                     <a:prstGeom prst="rect">
                       <a:avLst/>
@@ -14599,6 +14592,8 @@
           </wp:inline>
         </w:drawing>
       </w:r>
+      <w:bookmarkStart w:id="101" w:name="_GoBack"/>
+      <w:bookmarkEnd w:id="101"/>
     </w:p>
     <w:p>
       <w:pPr>
@@ -14607,14 +14602,14 @@
           <w:lang w:val="en-US"/>
         </w:rPr>
       </w:pPr>
-      <w:bookmarkStart w:id="103" w:name="_Toc21264780"/>
-      <w:r>
-        <w:rPr>
-          <w:lang w:val="en-US"/>
-        </w:rPr>
-        <w:t>BLE Connected</w:t>
-      </w:r>
-      <w:bookmarkEnd w:id="103"/>
+      <w:bookmarkStart w:id="102" w:name="_Toc21264779"/>
+      <w:r>
+        <w:rPr>
+          <w:lang w:val="en-US"/>
+        </w:rPr>
+        <w:t>One sensor value retrieval</w:t>
+      </w:r>
+      <w:bookmarkEnd w:id="102"/>
     </w:p>
     <w:p>
       <w:pPr>
@@ -14628,10 +14623,10 @@
           <w:lang w:val="en-US"/>
         </w:rPr>
         <w:drawing>
-          <wp:inline distT="0" distB="0" distL="0" distR="0" wp14:anchorId="32F265BD" wp14:editId="79534F1E">
-            <wp:extent cx="5760720" cy="1572895"/>
-            <wp:effectExtent l="0" t="0" r="0" b="8255"/>
-            <wp:docPr id="51" name="Grafik 51"/>
+          <wp:inline distT="0" distB="0" distL="0" distR="0" wp14:anchorId="0347A006" wp14:editId="11FCD5BF">
+            <wp:extent cx="5760720" cy="1597025"/>
+            <wp:effectExtent l="0" t="0" r="0" b="3175"/>
+            <wp:docPr id="50" name="Grafik 50"/>
             <wp:cNvGraphicFramePr>
               <a:graphicFrameLocks xmlns:a="http://schemas.openxmlformats.org/drawingml/2006/main" noChangeAspect="1"/>
             </wp:cNvGraphicFramePr>
@@ -14651,7 +14646,7 @@
                   <pic:spPr>
                     <a:xfrm>
                       <a:off x="0" y="0"/>
-                      <a:ext cx="5760720" cy="1572895"/>
+                      <a:ext cx="5760720" cy="1597025"/>
                     </a:xfrm>
                     <a:prstGeom prst="rect">
                       <a:avLst/>
@@ -14666,21 +14661,37 @@
     </w:p>
     <w:p>
       <w:pPr>
-        <w:rPr>
-          <w:lang w:val="en-US"/>
-        </w:rPr>
-      </w:pPr>
-      <w:r>
-        <w:rPr>
-          <w:noProof/>
+        <w:pStyle w:val="berschrift3"/>
+        <w:rPr>
+          <w:lang w:val="en-US"/>
+        </w:rPr>
+      </w:pPr>
+      <w:bookmarkStart w:id="103" w:name="_Toc21264780"/>
+      <w:r>
+        <w:rPr>
           <w:lang w:val="en-US"/>
         </w:rPr>
         <w:lastRenderedPageBreak/>
+        <w:t>BLE Connected</w:t>
+      </w:r>
+      <w:bookmarkEnd w:id="103"/>
+    </w:p>
+    <w:p>
+      <w:pPr>
+        <w:rPr>
+          <w:lang w:val="en-US"/>
+        </w:rPr>
+      </w:pPr>
+      <w:r>
+        <w:rPr>
+          <w:noProof/>
+          <w:lang w:val="en-US"/>
+        </w:rPr>
         <w:drawing>
-          <wp:inline distT="0" distB="0" distL="0" distR="0" wp14:anchorId="369F15A7" wp14:editId="6C570D6C">
-            <wp:extent cx="5760720" cy="1629410"/>
-            <wp:effectExtent l="0" t="0" r="0" b="8890"/>
-            <wp:docPr id="52" name="Grafik 52"/>
+          <wp:inline distT="0" distB="0" distL="0" distR="0" wp14:anchorId="32F265BD" wp14:editId="79534F1E">
+            <wp:extent cx="5760720" cy="1572895"/>
+            <wp:effectExtent l="0" t="0" r="0" b="8255"/>
+            <wp:docPr id="51" name="Grafik 51"/>
             <wp:cNvGraphicFramePr>
               <a:graphicFrameLocks xmlns:a="http://schemas.openxmlformats.org/drawingml/2006/main" noChangeAspect="1"/>
             </wp:cNvGraphicFramePr>
@@ -14700,7 +14711,7 @@
                   <pic:spPr>
                     <a:xfrm>
                       <a:off x="0" y="0"/>
-                      <a:ext cx="5760720" cy="1629410"/>
+                      <a:ext cx="5760720" cy="1572895"/>
                     </a:xfrm>
                     <a:prstGeom prst="rect">
                       <a:avLst/>
@@ -14725,10 +14736,10 @@
           <w:lang w:val="en-US"/>
         </w:rPr>
         <w:drawing>
-          <wp:inline distT="0" distB="0" distL="0" distR="0" wp14:anchorId="19D7517B" wp14:editId="3566AF5E">
-            <wp:extent cx="5760720" cy="1645285"/>
-            <wp:effectExtent l="0" t="0" r="0" b="0"/>
-            <wp:docPr id="53" name="Grafik 53"/>
+          <wp:inline distT="0" distB="0" distL="0" distR="0" wp14:anchorId="369F15A7" wp14:editId="6C570D6C">
+            <wp:extent cx="5760720" cy="1629410"/>
+            <wp:effectExtent l="0" t="0" r="0" b="8890"/>
+            <wp:docPr id="52" name="Grafik 52"/>
             <wp:cNvGraphicFramePr>
               <a:graphicFrameLocks xmlns:a="http://schemas.openxmlformats.org/drawingml/2006/main" noChangeAspect="1"/>
             </wp:cNvGraphicFramePr>
@@ -14748,7 +14759,7 @@
                   <pic:spPr>
                     <a:xfrm>
                       <a:off x="0" y="0"/>
-                      <a:ext cx="5760720" cy="1645285"/>
+                      <a:ext cx="5760720" cy="1629410"/>
                     </a:xfrm>
                     <a:prstGeom prst="rect">
                       <a:avLst/>
@@ -14773,10 +14784,10 @@
           <w:lang w:val="en-US"/>
         </w:rPr>
         <w:drawing>
-          <wp:inline distT="0" distB="0" distL="0" distR="0" wp14:anchorId="64315B5E" wp14:editId="7EA77BD9">
-            <wp:extent cx="5760720" cy="1590040"/>
+          <wp:inline distT="0" distB="0" distL="0" distR="0" wp14:anchorId="19D7517B" wp14:editId="3566AF5E">
+            <wp:extent cx="5760720" cy="1645285"/>
             <wp:effectExtent l="0" t="0" r="0" b="0"/>
-            <wp:docPr id="54" name="Grafik 54"/>
+            <wp:docPr id="53" name="Grafik 53"/>
             <wp:cNvGraphicFramePr>
               <a:graphicFrameLocks xmlns:a="http://schemas.openxmlformats.org/drawingml/2006/main" noChangeAspect="1"/>
             </wp:cNvGraphicFramePr>
@@ -14796,7 +14807,7 @@
                   <pic:spPr>
                     <a:xfrm>
                       <a:off x="0" y="0"/>
-                      <a:ext cx="5760720" cy="1590040"/>
+                      <a:ext cx="5760720" cy="1645285"/>
                     </a:xfrm>
                     <a:prstGeom prst="rect">
                       <a:avLst/>
@@ -14821,10 +14832,10 @@
           <w:lang w:val="en-US"/>
         </w:rPr>
         <w:drawing>
-          <wp:inline distT="0" distB="0" distL="0" distR="0" wp14:anchorId="2542E2B9" wp14:editId="330BFA59">
-            <wp:extent cx="5760720" cy="1593215"/>
-            <wp:effectExtent l="0" t="0" r="0" b="6985"/>
-            <wp:docPr id="55" name="Grafik 55"/>
+          <wp:inline distT="0" distB="0" distL="0" distR="0" wp14:anchorId="64315B5E" wp14:editId="7EA77BD9">
+            <wp:extent cx="5760720" cy="1590040"/>
+            <wp:effectExtent l="0" t="0" r="0" b="0"/>
+            <wp:docPr id="54" name="Grafik 54"/>
             <wp:cNvGraphicFramePr>
               <a:graphicFrameLocks xmlns:a="http://schemas.openxmlformats.org/drawingml/2006/main" noChangeAspect="1"/>
             </wp:cNvGraphicFramePr>
@@ -14844,7 +14855,7 @@
                   <pic:spPr>
                     <a:xfrm>
                       <a:off x="0" y="0"/>
-                      <a:ext cx="5760720" cy="1593215"/>
+                      <a:ext cx="5760720" cy="1590040"/>
                     </a:xfrm>
                     <a:prstGeom prst="rect">
                       <a:avLst/>
@@ -14863,76 +14874,16 @@
           <w:lang w:val="en-US"/>
         </w:rPr>
       </w:pPr>
-    </w:p>
-    <w:p>
-      <w:pPr>
-        <w:pStyle w:val="berschrift2"/>
-        <w:rPr>
-          <w:lang w:val="en-US"/>
-        </w:rPr>
-      </w:pPr>
-      <w:bookmarkStart w:id="104" w:name="_Toc21264781"/>
-      <w:r>
-        <w:rPr>
-          <w:lang w:val="en-US"/>
-        </w:rPr>
-        <w:lastRenderedPageBreak/>
-        <w:t>Moved to SES, #</w:t>
-      </w:r>
-      <w:r>
-        <w:rPr>
-          <w:shd w:val="clear" w:color="auto" w:fill="FFFFFF"/>
-          <w:lang w:val="en-US"/>
-        </w:rPr>
-        <w:t>f5aaef5 but main.c from #2677a05</w:t>
-      </w:r>
-      <w:r>
-        <w:rPr>
-          <w:shd w:val="clear" w:color="auto" w:fill="FFFFFF"/>
-          <w:lang w:val="en-US"/>
-        </w:rPr>
-        <w:t xml:space="preserve"> (before rewriting advertising/connect code)</w:t>
-      </w:r>
-      <w:bookmarkEnd w:id="104"/>
-      <w:r>
-        <w:rPr>
-          <w:lang w:val="en-US"/>
-        </w:rPr>
-        <w:t xml:space="preserve"> </w:t>
-      </w:r>
-    </w:p>
-    <w:p>
-      <w:pPr>
-        <w:pStyle w:val="berschrift3"/>
-        <w:rPr>
-          <w:lang w:val="en-US"/>
-        </w:rPr>
-      </w:pPr>
-      <w:bookmarkStart w:id="105" w:name="_Toc21264782"/>
-      <w:r>
-        <w:rPr>
-          <w:lang w:val="en-US"/>
-        </w:rPr>
-        <w:t>One minute</w:t>
-      </w:r>
-      <w:bookmarkEnd w:id="105"/>
-    </w:p>
-    <w:p>
-      <w:pPr>
-        <w:rPr>
-          <w:lang w:val="en-US"/>
-        </w:rPr>
-      </w:pPr>
       <w:r>
         <w:rPr>
           <w:noProof/>
           <w:lang w:val="en-US"/>
         </w:rPr>
         <w:drawing>
-          <wp:inline distT="0" distB="0" distL="0" distR="0" wp14:anchorId="354A14B1" wp14:editId="454F76E7">
-            <wp:extent cx="5760720" cy="1425575"/>
-            <wp:effectExtent l="0" t="0" r="0" b="3175"/>
-            <wp:docPr id="56" name="Grafik 56"/>
+          <wp:inline distT="0" distB="0" distL="0" distR="0" wp14:anchorId="2542E2B9" wp14:editId="330BFA59">
+            <wp:extent cx="5760720" cy="1593215"/>
+            <wp:effectExtent l="0" t="0" r="0" b="6985"/>
+            <wp:docPr id="55" name="Grafik 55"/>
             <wp:cNvGraphicFramePr>
               <a:graphicFrameLocks xmlns:a="http://schemas.openxmlformats.org/drawingml/2006/main" noChangeAspect="1"/>
             </wp:cNvGraphicFramePr>
@@ -14952,7 +14903,7 @@
                   <pic:spPr>
                     <a:xfrm>
                       <a:off x="0" y="0"/>
-                      <a:ext cx="5760720" cy="1425575"/>
+                      <a:ext cx="5760720" cy="1593215"/>
                     </a:xfrm>
                     <a:prstGeom prst="rect">
                       <a:avLst/>
@@ -14967,19 +14918,62 @@
     </w:p>
     <w:p>
       <w:pPr>
+        <w:rPr>
+          <w:lang w:val="en-US"/>
+        </w:rPr>
+      </w:pPr>
+    </w:p>
+    <w:p>
+      <w:pPr>
+        <w:pStyle w:val="berschrift2"/>
+        <w:rPr>
+          <w:lang w:val="en-US"/>
+        </w:rPr>
+      </w:pPr>
+      <w:bookmarkStart w:id="104" w:name="_Toc21264781"/>
+      <w:r>
+        <w:rPr>
+          <w:lang w:val="en-US"/>
+        </w:rPr>
+        <w:t>Moved to SES, #</w:t>
+      </w:r>
+      <w:r>
+        <w:rPr>
+          <w:shd w:val="clear" w:color="auto" w:fill="FFFFFF"/>
+          <w:lang w:val="en-US"/>
+        </w:rPr>
+        <w:t>f5aaef5 but main.c from #2677a05</w:t>
+      </w:r>
+      <w:r>
+        <w:rPr>
+          <w:shd w:val="clear" w:color="auto" w:fill="FFFFFF"/>
+          <w:lang w:val="en-US"/>
+        </w:rPr>
+        <w:t xml:space="preserve"> (before rewriting advertising/connect code)</w:t>
+      </w:r>
+      <w:bookmarkEnd w:id="104"/>
+      <w:r>
+        <w:rPr>
+          <w:lang w:val="en-US"/>
+        </w:rPr>
+        <w:t xml:space="preserve"> </w:t>
+      </w:r>
+    </w:p>
+    <w:p>
+      <w:pPr>
         <w:pStyle w:val="berschrift3"/>
         <w:rPr>
           <w:lang w:val="en-US"/>
         </w:rPr>
       </w:pPr>
-      <w:bookmarkStart w:id="106" w:name="_Toc21264783"/>
-      <w:r>
-        <w:rPr>
-          <w:lang w:val="en-US"/>
-        </w:rPr>
-        <w:t>One advertisement</w:t>
-      </w:r>
-      <w:bookmarkEnd w:id="106"/>
+      <w:bookmarkStart w:id="105" w:name="_Toc21264782"/>
+      <w:r>
+        <w:rPr>
+          <w:lang w:val="en-US"/>
+        </w:rPr>
+        <w:t>One minute</w:t>
+      </w:r>
+      <w:bookmarkEnd w:id="105"/>
     </w:p>
     <w:p>
       <w:pPr>
@@ -14993,10 +14987,10 @@
           <w:lang w:val="en-US"/>
         </w:rPr>
         <w:drawing>
-          <wp:inline distT="0" distB="0" distL="0" distR="0" wp14:anchorId="076001EC" wp14:editId="33491ED7">
-            <wp:extent cx="5760720" cy="1420495"/>
-            <wp:effectExtent l="0" t="0" r="0" b="8255"/>
-            <wp:docPr id="57" name="Grafik 57"/>
+          <wp:inline distT="0" distB="0" distL="0" distR="0" wp14:anchorId="354A14B1" wp14:editId="454F76E7">
+            <wp:extent cx="5760720" cy="1425575"/>
+            <wp:effectExtent l="0" t="0" r="0" b="3175"/>
+            <wp:docPr id="56" name="Grafik 56"/>
             <wp:cNvGraphicFramePr>
               <a:graphicFrameLocks xmlns:a="http://schemas.openxmlformats.org/drawingml/2006/main" noChangeAspect="1"/>
             </wp:cNvGraphicFramePr>
@@ -15016,7 +15010,7 @@
                   <pic:spPr>
                     <a:xfrm>
                       <a:off x="0" y="0"/>
-                      <a:ext cx="5760720" cy="1420495"/>
+                      <a:ext cx="5760720" cy="1425575"/>
                     </a:xfrm>
                     <a:prstGeom prst="rect">
                       <a:avLst/>
@@ -15036,14 +15030,14 @@
           <w:lang w:val="en-US"/>
         </w:rPr>
       </w:pPr>
-      <w:bookmarkStart w:id="107" w:name="_Toc21264784"/>
-      <w:r>
-        <w:rPr>
-          <w:lang w:val="en-US"/>
-        </w:rPr>
-        <w:t>One sensor retrieval</w:t>
-      </w:r>
-      <w:bookmarkEnd w:id="107"/>
+      <w:bookmarkStart w:id="106" w:name="_Toc21264783"/>
+      <w:r>
+        <w:rPr>
+          <w:lang w:val="en-US"/>
+        </w:rPr>
+        <w:t>One advertisement</w:t>
+      </w:r>
+      <w:bookmarkEnd w:id="106"/>
     </w:p>
     <w:p>
       <w:pPr>
@@ -15057,10 +15051,10 @@
           <w:lang w:val="en-US"/>
         </w:rPr>
         <w:drawing>
-          <wp:inline distT="0" distB="0" distL="0" distR="0" wp14:anchorId="4D98BE3B" wp14:editId="68A57A8C">
+          <wp:inline distT="0" distB="0" distL="0" distR="0" wp14:anchorId="076001EC" wp14:editId="33491ED7">
             <wp:extent cx="5760720" cy="1420495"/>
             <wp:effectExtent l="0" t="0" r="0" b="8255"/>
-            <wp:docPr id="58" name="Grafik 58"/>
+            <wp:docPr id="57" name="Grafik 57"/>
             <wp:cNvGraphicFramePr>
               <a:graphicFrameLocks xmlns:a="http://schemas.openxmlformats.org/drawingml/2006/main" noChangeAspect="1"/>
             </wp:cNvGraphicFramePr>
@@ -15100,6 +15094,70 @@
           <w:lang w:val="en-US"/>
         </w:rPr>
       </w:pPr>
+      <w:bookmarkStart w:id="107" w:name="_Toc21264784"/>
+      <w:r>
+        <w:rPr>
+          <w:lang w:val="en-US"/>
+        </w:rPr>
+        <w:t>One sensor retrieval</w:t>
+      </w:r>
+      <w:bookmarkEnd w:id="107"/>
+    </w:p>
+    <w:p>
+      <w:pPr>
+        <w:rPr>
+          <w:lang w:val="en-US"/>
+        </w:rPr>
+      </w:pPr>
+      <w:r>
+        <w:rPr>
+          <w:noProof/>
+          <w:lang w:val="en-US"/>
+        </w:rPr>
+        <w:drawing>
+          <wp:inline distT="0" distB="0" distL="0" distR="0" wp14:anchorId="4D98BE3B" wp14:editId="68A57A8C">
+            <wp:extent cx="5760720" cy="1420495"/>
+            <wp:effectExtent l="0" t="0" r="0" b="8255"/>
+            <wp:docPr id="58" name="Grafik 58"/>
+            <wp:cNvGraphicFramePr>
+              <a:graphicFrameLocks xmlns:a="http://schemas.openxmlformats.org/drawingml/2006/main" noChangeAspect="1"/>
+            </wp:cNvGraphicFramePr>
+            <a:graphic xmlns:a="http://schemas.openxmlformats.org/drawingml/2006/main">
+              <a:graphicData uri="http://schemas.openxmlformats.org/drawingml/2006/picture">
+                <pic:pic xmlns:pic="http://schemas.openxmlformats.org/drawingml/2006/picture">
+                  <pic:nvPicPr>
+                    <pic:cNvPr id="1" name=""/>
+                    <pic:cNvPicPr/>
+                  </pic:nvPicPr>
+                  <pic:blipFill>
+                    <a:blip r:embed="rId61"/>
+                    <a:stretch>
+                      <a:fillRect/>
+                    </a:stretch>
+                  </pic:blipFill>
+                  <pic:spPr>
+                    <a:xfrm>
+                      <a:off x="0" y="0"/>
+                      <a:ext cx="5760720" cy="1420495"/>
+                    </a:xfrm>
+                    <a:prstGeom prst="rect">
+                      <a:avLst/>
+                    </a:prstGeom>
+                  </pic:spPr>
+                </pic:pic>
+              </a:graphicData>
+            </a:graphic>
+          </wp:inline>
+        </w:drawing>
+      </w:r>
+    </w:p>
+    <w:p>
+      <w:pPr>
+        <w:pStyle w:val="berschrift3"/>
+        <w:rPr>
+          <w:lang w:val="en-US"/>
+        </w:rPr>
+      </w:pPr>
       <w:bookmarkStart w:id="108" w:name="_Toc21264785"/>
       <w:r>
         <w:rPr>
@@ -15136,7 +15194,7 @@
                     <pic:cNvPicPr/>
                   </pic:nvPicPr>
                   <pic:blipFill>
-                    <a:blip r:embed="rId61"/>
+                    <a:blip r:embed="rId62"/>
                     <a:stretch>
                       <a:fillRect/>
                     </a:stretch>
@@ -15275,7 +15333,7 @@
               </w:rPr>
               <w:t xml:space="preserve">Product </w:t>
             </w:r>
-            <w:hyperlink r:id="rId62" w:history="1">
+            <w:hyperlink r:id="rId63" w:history="1">
               <w:r>
                 <w:rPr>
                   <w:rStyle w:val="Hyperlink"/>
@@ -15309,6 +15367,7 @@
               <w:rPr>
                 <w:lang w:val="en-US"/>
               </w:rPr>
+              <w:lastRenderedPageBreak/>
               <w:t>Nordic Semiconductor NRF52832</w:t>
             </w:r>
           </w:p>
@@ -15398,7 +15457,6 @@
               <w:rPr>
                 <w:lang w:val="en-US"/>
               </w:rPr>
-              <w:lastRenderedPageBreak/>
               <w:t>SoftDevice S132</w:t>
             </w:r>
           </w:p>
@@ -15721,86 +15779,6 @@
             <wp:extent cx="9275122" cy="4692770"/>
             <wp:effectExtent l="0" t="0" r="2540" b="0"/>
             <wp:docPr id="44" name="Grafik 44"/>
-            <wp:cNvGraphicFramePr>
-              <a:graphicFrameLocks xmlns:a="http://schemas.openxmlformats.org/drawingml/2006/main" noChangeAspect="1"/>
-            </wp:cNvGraphicFramePr>
-            <a:graphic xmlns:a="http://schemas.openxmlformats.org/drawingml/2006/main">
-              <a:graphicData uri="http://schemas.openxmlformats.org/drawingml/2006/picture">
-                <pic:pic xmlns:pic="http://schemas.openxmlformats.org/drawingml/2006/picture">
-                  <pic:nvPicPr>
-                    <pic:cNvPr id="1" name=""/>
-                    <pic:cNvPicPr/>
-                  </pic:nvPicPr>
-                  <pic:blipFill>
-                    <a:blip r:embed="rId63"/>
-                    <a:stretch>
-                      <a:fillRect/>
-                    </a:stretch>
-                  </pic:blipFill>
-                  <pic:spPr>
-                    <a:xfrm>
-                      <a:off x="0" y="0"/>
-                      <a:ext cx="9292103" cy="4701361"/>
-                    </a:xfrm>
-                    <a:prstGeom prst="rect">
-                      <a:avLst/>
-                    </a:prstGeom>
-                  </pic:spPr>
-                </pic:pic>
-              </a:graphicData>
-            </a:graphic>
-          </wp:inline>
-        </w:drawing>
-      </w:r>
-    </w:p>
-    <w:p>
-      <w:pPr>
-        <w:rPr>
-          <w:lang w:val="en-US"/>
-        </w:rPr>
-        <w:sectPr>
-          <w:pgSz w:w="16838" w:h="11906" w:orient="landscape"/>
-          <w:pgMar w:top="1417" w:right="1417" w:bottom="1417" w:left="1134" w:header="708" w:footer="708" w:gutter="0"/>
-          <w:pgNumType w:start="0"/>
-          <w:cols w:space="708"/>
-          <w:titlePg/>
-          <w:docGrid w:linePitch="360"/>
-        </w:sectPr>
-      </w:pPr>
-    </w:p>
-    <w:p>
-      <w:pPr>
-        <w:pStyle w:val="berschrift2"/>
-        <w:rPr>
-          <w:lang w:val="en-US"/>
-        </w:rPr>
-      </w:pPr>
-      <w:bookmarkStart w:id="112" w:name="_Toc21264789"/>
-      <w:r>
-        <w:rPr>
-          <w:lang w:val="en-US"/>
-        </w:rPr>
-        <w:lastRenderedPageBreak/>
-        <w:t>13.04.2019 – 03.06.2019</w:t>
-      </w:r>
-      <w:bookmarkEnd w:id="112"/>
-    </w:p>
-    <w:p>
-      <w:pPr>
-        <w:rPr>
-          <w:lang w:val="en-US"/>
-        </w:rPr>
-      </w:pPr>
-      <w:r>
-        <w:rPr>
-          <w:noProof/>
-          <w:lang w:val="en-US"/>
-        </w:rPr>
-        <w:drawing>
-          <wp:inline distT="0" distB="0" distL="0" distR="0" wp14:anchorId="5F0D5370" wp14:editId="0CD9007F">
-            <wp:extent cx="9072245" cy="3956050"/>
-            <wp:effectExtent l="0" t="0" r="0" b="6350"/>
-            <wp:docPr id="43" name="Grafik 43"/>
             <wp:cNvGraphicFramePr>
               <a:graphicFrameLocks xmlns:a="http://schemas.openxmlformats.org/drawingml/2006/main" noChangeAspect="1"/>
             </wp:cNvGraphicFramePr>
@@ -15820,6 +15798,86 @@
                   <pic:spPr>
                     <a:xfrm>
                       <a:off x="0" y="0"/>
+                      <a:ext cx="9292103" cy="4701361"/>
+                    </a:xfrm>
+                    <a:prstGeom prst="rect">
+                      <a:avLst/>
+                    </a:prstGeom>
+                  </pic:spPr>
+                </pic:pic>
+              </a:graphicData>
+            </a:graphic>
+          </wp:inline>
+        </w:drawing>
+      </w:r>
+    </w:p>
+    <w:p>
+      <w:pPr>
+        <w:rPr>
+          <w:lang w:val="en-US"/>
+        </w:rPr>
+        <w:sectPr>
+          <w:pgSz w:w="16838" w:h="11906" w:orient="landscape"/>
+          <w:pgMar w:top="1417" w:right="1417" w:bottom="1417" w:left="1134" w:header="708" w:footer="708" w:gutter="0"/>
+          <w:pgNumType w:start="0"/>
+          <w:cols w:space="708"/>
+          <w:titlePg/>
+          <w:docGrid w:linePitch="360"/>
+        </w:sectPr>
+      </w:pPr>
+    </w:p>
+    <w:p>
+      <w:pPr>
+        <w:pStyle w:val="berschrift2"/>
+        <w:rPr>
+          <w:lang w:val="en-US"/>
+        </w:rPr>
+      </w:pPr>
+      <w:bookmarkStart w:id="112" w:name="_Toc21264789"/>
+      <w:r>
+        <w:rPr>
+          <w:lang w:val="en-US"/>
+        </w:rPr>
+        <w:lastRenderedPageBreak/>
+        <w:t>13.04.2019 – 03.06.2019</w:t>
+      </w:r>
+      <w:bookmarkEnd w:id="112"/>
+    </w:p>
+    <w:p>
+      <w:pPr>
+        <w:rPr>
+          <w:lang w:val="en-US"/>
+        </w:rPr>
+      </w:pPr>
+      <w:r>
+        <w:rPr>
+          <w:noProof/>
+          <w:lang w:val="en-US"/>
+        </w:rPr>
+        <w:drawing>
+          <wp:inline distT="0" distB="0" distL="0" distR="0" wp14:anchorId="5F0D5370" wp14:editId="0CD9007F">
+            <wp:extent cx="9072245" cy="3956050"/>
+            <wp:effectExtent l="0" t="0" r="0" b="6350"/>
+            <wp:docPr id="43" name="Grafik 43"/>
+            <wp:cNvGraphicFramePr>
+              <a:graphicFrameLocks xmlns:a="http://schemas.openxmlformats.org/drawingml/2006/main" noChangeAspect="1"/>
+            </wp:cNvGraphicFramePr>
+            <a:graphic xmlns:a="http://schemas.openxmlformats.org/drawingml/2006/main">
+              <a:graphicData uri="http://schemas.openxmlformats.org/drawingml/2006/picture">
+                <pic:pic xmlns:pic="http://schemas.openxmlformats.org/drawingml/2006/picture">
+                  <pic:nvPicPr>
+                    <pic:cNvPr id="1" name=""/>
+                    <pic:cNvPicPr/>
+                  </pic:nvPicPr>
+                  <pic:blipFill>
+                    <a:blip r:embed="rId65"/>
+                    <a:stretch>
+                      <a:fillRect/>
+                    </a:stretch>
+                  </pic:blipFill>
+                  <pic:spPr>
+                    <a:xfrm>
+                      <a:off x="0" y="0"/>
                       <a:ext cx="9072245" cy="3956050"/>
                     </a:xfrm>
                     <a:prstGeom prst="rect">
@@ -15904,7 +15962,7 @@
                     <pic:cNvPicPr/>
                   </pic:nvPicPr>
                   <pic:blipFill>
-                    <a:blip r:embed="rId65"/>
+                    <a:blip r:embed="rId66"/>
                     <a:stretch>
                       <a:fillRect/>
                     </a:stretch>
@@ -18592,7 +18650,7 @@
 </file>
 
 <file path=customXml/itemProps1.xml><?xml version="1.0" encoding="utf-8"?>
-<ds:datastoreItem xmlns:ds="http://schemas.openxmlformats.org/officeDocument/2006/customXml" ds:itemID="{F8BD720D-8961-4F0E-AE3D-E22A2E450611}">
+<ds:datastoreItem xmlns:ds="http://schemas.openxmlformats.org/officeDocument/2006/customXml" ds:itemID="{01FD2FEA-9C46-4F7B-8F7C-8242B54E86D8}">
   <ds:schemaRefs>
     <ds:schemaRef ds:uri="http://schemas.openxmlformats.org/officeDocument/2006/bibliography"/>
   </ds:schemaRefs>

</xml_diff>

<commit_message>
Added detailed trigger power profiler output for previous and current code
</commit_message>
<xml_diff>
--- a/Documentation/power_consumption/Power_Consumption.docx
+++ b/Documentation/power_consumption/Power_Consumption.docx
@@ -9437,8 +9437,8 @@
           <w:lang w:val="en-US"/>
         </w:rPr>
       </w:pPr>
-      <w:bookmarkStart w:id="20" w:name="_Toc8328984"/>
-      <w:bookmarkStart w:id="21" w:name="_Toc21264743"/>
+      <w:bookmarkStart w:id="20" w:name="_Toc21264743"/>
+      <w:bookmarkStart w:id="21" w:name="_Toc8328984"/>
       <w:r>
         <w:rPr>
           <w:lang w:val="en-US"/>
@@ -9457,7 +9457,7 @@
         </w:rPr>
         <w:t>only kx022 init</w:t>
       </w:r>
-      <w:bookmarkEnd w:id="21"/>
+      <w:bookmarkEnd w:id="20"/>
     </w:p>
     <w:p>
       <w:pPr>
@@ -9507,7 +9507,7 @@
           </wp:inline>
         </w:drawing>
       </w:r>
-      <w:bookmarkEnd w:id="20"/>
+      <w:bookmarkEnd w:id="21"/>
     </w:p>
     <w:p>
       <w:pPr>
@@ -9524,8 +9524,8 @@
           <w:lang w:val="en-US"/>
         </w:rPr>
       </w:pPr>
-      <w:bookmarkStart w:id="22" w:name="_Toc8328985"/>
-      <w:bookmarkStart w:id="23" w:name="_Toc21264744"/>
+      <w:bookmarkStart w:id="22" w:name="_Toc21264744"/>
+      <w:bookmarkStart w:id="23" w:name="_Toc8328985"/>
       <w:r>
         <w:rPr>
           <w:lang w:val="en-US"/>
@@ -9550,7 +9550,7 @@
         </w:rPr>
         <w:t xml:space="preserve"> init</w:t>
       </w:r>
-      <w:bookmarkEnd w:id="23"/>
+      <w:bookmarkEnd w:id="22"/>
     </w:p>
     <w:p>
       <w:pPr>
@@ -9601,7 +9601,7 @@
           </wp:inline>
         </w:drawing>
       </w:r>
-      <w:bookmarkEnd w:id="22"/>
+      <w:bookmarkEnd w:id="23"/>
     </w:p>
     <w:p>
       <w:pPr>
@@ -9618,8 +9618,8 @@
           <w:lang w:val="en-US"/>
         </w:rPr>
       </w:pPr>
-      <w:bookmarkStart w:id="24" w:name="_Toc8328986"/>
-      <w:bookmarkStart w:id="25" w:name="_Toc21264745"/>
+      <w:bookmarkStart w:id="24" w:name="_Toc21264745"/>
+      <w:bookmarkStart w:id="25" w:name="_Toc8328986"/>
       <w:r>
         <w:rPr>
           <w:lang w:val="en-US"/>
@@ -9669,7 +9669,7 @@
         </w:rPr>
         <w:t xml:space="preserve"> + BLE adv</w:t>
       </w:r>
-      <w:bookmarkEnd w:id="25"/>
+      <w:bookmarkEnd w:id="24"/>
     </w:p>
     <w:p>
       <w:pPr>
@@ -9719,7 +9719,7 @@
           </wp:inline>
         </w:drawing>
       </w:r>
-      <w:bookmarkEnd w:id="24"/>
+      <w:bookmarkEnd w:id="25"/>
     </w:p>
     <w:p>
       <w:pPr>
@@ -9736,8 +9736,8 @@
           <w:lang w:val="en-US"/>
         </w:rPr>
       </w:pPr>
-      <w:bookmarkStart w:id="26" w:name="_Toc8328987"/>
-      <w:bookmarkStart w:id="27" w:name="_Toc21264746"/>
+      <w:bookmarkStart w:id="26" w:name="_Toc21264746"/>
+      <w:bookmarkStart w:id="27" w:name="_Toc8328987"/>
       <w:r>
         <w:rPr>
           <w:lang w:val="en-US"/>
@@ -9768,7 +9768,7 @@
         </w:rPr>
         <w:t xml:space="preserve"> measurement</w:t>
       </w:r>
-      <w:bookmarkEnd w:id="27"/>
+      <w:bookmarkEnd w:id="26"/>
     </w:p>
     <w:p>
       <w:pPr>
@@ -9818,7 +9818,7 @@
           </wp:inline>
         </w:drawing>
       </w:r>
-      <w:bookmarkEnd w:id="26"/>
+      <w:bookmarkEnd w:id="27"/>
     </w:p>
     <w:p>
       <w:pPr>
@@ -9835,8 +9835,8 @@
           <w:lang w:val="en-US"/>
         </w:rPr>
       </w:pPr>
-      <w:bookmarkStart w:id="28" w:name="_Toc8328988"/>
-      <w:bookmarkStart w:id="29" w:name="_Toc21264747"/>
+      <w:bookmarkStart w:id="28" w:name="_Toc21264747"/>
+      <w:bookmarkStart w:id="29" w:name="_Toc8328988"/>
       <w:r>
         <w:rPr>
           <w:lang w:val="en-US"/>
@@ -9849,7 +9849,7 @@
         </w:rPr>
         <w:t>, init bsp (led off) + twi_config + SHT3 but no KX022, no sensor data + without BLE init/adv + SAADC measurement</w:t>
       </w:r>
-      <w:bookmarkEnd w:id="29"/>
+      <w:bookmarkEnd w:id="28"/>
     </w:p>
     <w:p>
       <w:pPr>
@@ -9899,7 +9899,7 @@
           </wp:inline>
         </w:drawing>
       </w:r>
-      <w:bookmarkEnd w:id="28"/>
+      <w:bookmarkEnd w:id="29"/>
     </w:p>
     <w:p>
       <w:pPr>
@@ -9917,8 +9917,8 @@
           <w:lang w:val="en-US"/>
         </w:rPr>
       </w:pPr>
-      <w:bookmarkStart w:id="30" w:name="_Toc8328989"/>
-      <w:bookmarkStart w:id="31" w:name="_Toc21264748"/>
+      <w:bookmarkStart w:id="30" w:name="_Toc21264748"/>
+      <w:bookmarkStart w:id="31" w:name="_Toc8328989"/>
       <w:r>
         <w:rPr>
           <w:lang w:val="en-US"/>
@@ -9932,7 +9932,7 @@
         </w:rPr>
         <w:t>, init bsp (led off) + twi_config + SHT3 but no KX022, SHT3 measurement + without BLE init/adv + SAADC measurement</w:t>
       </w:r>
-      <w:bookmarkEnd w:id="31"/>
+      <w:bookmarkEnd w:id="30"/>
     </w:p>
     <w:p>
       <w:pPr>
@@ -9983,7 +9983,7 @@
           </wp:inline>
         </w:drawing>
       </w:r>
-      <w:bookmarkEnd w:id="30"/>
+      <w:bookmarkEnd w:id="31"/>
     </w:p>
     <w:p>
       <w:pPr>
@@ -10000,17 +10000,17 @@
           <w:lang w:val="en-US"/>
         </w:rPr>
       </w:pPr>
-      <w:bookmarkStart w:id="32" w:name="_Toc8328990"/>
-      <w:bookmarkStart w:id="33" w:name="_Ref8330051"/>
-      <w:bookmarkStart w:id="34" w:name="_Ref8330177"/>
-      <w:bookmarkStart w:id="35" w:name="_Toc21264749"/>
+      <w:bookmarkStart w:id="32" w:name="_Toc21264749"/>
+      <w:bookmarkStart w:id="33" w:name="_Toc8328990"/>
+      <w:bookmarkStart w:id="34" w:name="_Ref8330051"/>
+      <w:bookmarkStart w:id="35" w:name="_Ref8330177"/>
       <w:r>
         <w:rPr>
           <w:lang w:val="en-US"/>
         </w:rPr>
         <w:t>all but KX022 measurement, 1/8 data acquisition for SHT and SAADC</w:t>
       </w:r>
-      <w:bookmarkEnd w:id="35"/>
+      <w:bookmarkEnd w:id="32"/>
     </w:p>
     <w:p>
       <w:pPr>
@@ -10060,9 +10060,9 @@
           </wp:inline>
         </w:drawing>
       </w:r>
-      <w:bookmarkEnd w:id="32"/>
       <w:bookmarkEnd w:id="33"/>
       <w:bookmarkEnd w:id="34"/>
+      <w:bookmarkEnd w:id="35"/>
     </w:p>
     <w:p>
       <w:pPr>
@@ -10726,8 +10726,8 @@
           <w:lang w:val="en-US"/>
         </w:rPr>
       </w:pPr>
-      <w:bookmarkStart w:id="44" w:name="_Toc8328996"/>
-      <w:bookmarkStart w:id="45" w:name="_Toc21264752"/>
+      <w:bookmarkStart w:id="44" w:name="_Toc21264752"/>
+      <w:bookmarkStart w:id="45" w:name="_Toc8328996"/>
       <w:r>
         <w:rPr>
           <w:lang w:val="en-US"/>
@@ -10741,7 +10741,7 @@
         </w:rPr>
         <w:t>no BLE, no sensor init</w:t>
       </w:r>
-      <w:bookmarkEnd w:id="45"/>
+      <w:bookmarkEnd w:id="44"/>
     </w:p>
     <w:p>
       <w:pPr>
@@ -10791,7 +10791,7 @@
           </wp:inline>
         </w:drawing>
       </w:r>
-      <w:bookmarkEnd w:id="44"/>
+      <w:bookmarkEnd w:id="45"/>
     </w:p>
     <w:p>
       <w:pPr>
@@ -10815,8 +10815,8 @@
           <w:lang w:val="en-US"/>
         </w:rPr>
       </w:pPr>
-      <w:bookmarkStart w:id="46" w:name="_Toc8328997"/>
-      <w:bookmarkStart w:id="47" w:name="_Toc21264753"/>
+      <w:bookmarkStart w:id="46" w:name="_Toc21264753"/>
+      <w:bookmarkStart w:id="47" w:name="_Toc8328997"/>
       <w:r>
         <w:rPr>
           <w:lang w:val="en-US"/>
@@ -10847,7 +10847,7 @@
         </w:rPr>
         <w:t>standby</w:t>
       </w:r>
-      <w:bookmarkEnd w:id="47"/>
+      <w:bookmarkEnd w:id="46"/>
     </w:p>
     <w:p>
       <w:pPr>
@@ -10897,7 +10897,7 @@
           </wp:inline>
         </w:drawing>
       </w:r>
-      <w:bookmarkEnd w:id="46"/>
+      <w:bookmarkEnd w:id="47"/>
     </w:p>
     <w:p>
       <w:pPr>
@@ -10914,8 +10914,8 @@
           <w:lang w:val="en-US"/>
         </w:rPr>
       </w:pPr>
-      <w:bookmarkStart w:id="48" w:name="_Toc8328998"/>
-      <w:bookmarkStart w:id="49" w:name="_Toc21264754"/>
+      <w:bookmarkStart w:id="48" w:name="_Toc21264754"/>
+      <w:bookmarkStart w:id="49" w:name="_Toc8328998"/>
       <w:r>
         <w:rPr>
           <w:lang w:val="en-US"/>
@@ -10928,7 +10928,7 @@
         </w:rPr>
         <w:t>KX022 and SHT3 “one shot” measurement, 1 Hz</w:t>
       </w:r>
-      <w:bookmarkEnd w:id="49"/>
+      <w:bookmarkEnd w:id="48"/>
     </w:p>
     <w:p>
       <w:pPr>
@@ -10978,7 +10978,7 @@
           </wp:inline>
         </w:drawing>
       </w:r>
-      <w:bookmarkEnd w:id="48"/>
+      <w:bookmarkEnd w:id="49"/>
     </w:p>
     <w:p>
       <w:pPr>
@@ -11895,9 +11895,9 @@
         </w:rPr>
       </w:pPr>
       <w:bookmarkStart w:id="52" w:name="_Ref8374303"/>
-      <w:bookmarkStart w:id="53" w:name="_Toc8329000"/>
-      <w:bookmarkStart w:id="54" w:name="_Ref8330786"/>
-      <w:bookmarkStart w:id="55" w:name="_Toc21264755"/>
+      <w:bookmarkStart w:id="53" w:name="_Toc21264755"/>
+      <w:bookmarkStart w:id="54" w:name="_Toc8329000"/>
+      <w:bookmarkStart w:id="55" w:name="_Ref8330786"/>
       <w:r>
         <w:rPr>
           <w:lang w:val="en-US"/>
@@ -11905,7 +11905,7 @@
         <w:t>Overall</w:t>
       </w:r>
       <w:bookmarkEnd w:id="52"/>
-      <w:bookmarkEnd w:id="55"/>
+      <w:bookmarkEnd w:id="53"/>
     </w:p>
     <w:p>
       <w:pPr>
@@ -11956,8 +11956,8 @@
           </wp:inline>
         </w:drawing>
       </w:r>
-      <w:bookmarkEnd w:id="53"/>
       <w:bookmarkEnd w:id="54"/>
+      <w:bookmarkEnd w:id="55"/>
     </w:p>
     <w:p>
       <w:pPr>
@@ -12049,8 +12049,8 @@
           <w:lang w:val="en-US"/>
         </w:rPr>
       </w:pPr>
-      <w:bookmarkStart w:id="57" w:name="_Toc8329002"/>
-      <w:bookmarkStart w:id="58" w:name="_Toc21264756"/>
+      <w:bookmarkStart w:id="57" w:name="_Toc21264756"/>
+      <w:bookmarkStart w:id="58" w:name="_Toc8329002"/>
       <w:r>
         <w:rPr>
           <w:noProof/>
@@ -12066,7 +12066,7 @@
         </w:rPr>
         <w:t>ycle</w:t>
       </w:r>
-      <w:bookmarkEnd w:id="58"/>
+      <w:bookmarkEnd w:id="57"/>
     </w:p>
     <w:p>
       <w:pPr>
@@ -12117,7 +12117,7 @@
           </wp:inline>
         </w:drawing>
       </w:r>
-      <w:bookmarkEnd w:id="57"/>
+      <w:bookmarkEnd w:id="58"/>
     </w:p>
     <w:p>
       <w:pPr>
@@ -12267,8 +12267,8 @@
           <w:lang w:val="en-US"/>
         </w:rPr>
       </w:pPr>
-      <w:bookmarkStart w:id="61" w:name="_Toc8329004"/>
-      <w:bookmarkStart w:id="62" w:name="_Toc21264758"/>
+      <w:bookmarkStart w:id="61" w:name="_Toc21264758"/>
+      <w:bookmarkStart w:id="62" w:name="_Toc8329004"/>
       <w:r>
         <w:rPr>
           <w:noProof/>
@@ -12276,7 +12276,7 @@
         </w:rPr>
         <w:t>Baseline</w:t>
       </w:r>
-      <w:bookmarkEnd w:id="62"/>
+      <w:bookmarkEnd w:id="61"/>
     </w:p>
     <w:p>
       <w:pPr>
@@ -12327,7 +12327,7 @@
           </wp:inline>
         </w:drawing>
       </w:r>
-      <w:bookmarkEnd w:id="61"/>
+      <w:bookmarkEnd w:id="62"/>
     </w:p>
     <w:p>
       <w:pPr>
@@ -12346,8 +12346,8 @@
         </w:rPr>
       </w:pPr>
       <w:bookmarkStart w:id="63" w:name="_Ref8382405"/>
-      <w:bookmarkStart w:id="64" w:name="_Toc8329005"/>
-      <w:bookmarkStart w:id="65" w:name="_Toc21264759"/>
+      <w:bookmarkStart w:id="64" w:name="_Toc21264759"/>
+      <w:bookmarkStart w:id="65" w:name="_Toc8329005"/>
       <w:r>
         <w:rPr>
           <w:noProof/>
@@ -12363,7 +12363,7 @@
         <w:t>freq 1/256) for KX022 “put to operation”, “wait for accel data”, and during SHT3 temp/hum measurement (w/max. 15ms time)</w:t>
       </w:r>
       <w:bookmarkEnd w:id="63"/>
-      <w:bookmarkEnd w:id="65"/>
+      <w:bookmarkEnd w:id="64"/>
     </w:p>
     <w:p>
       <w:pPr>
@@ -12414,7 +12414,7 @@
           </wp:inline>
         </w:drawing>
       </w:r>
-      <w:bookmarkEnd w:id="64"/>
+      <w:bookmarkEnd w:id="65"/>
       <w:r>
         <w:rPr>
           <w:noProof/>
@@ -12439,10 +12439,10 @@
           <w:lang w:val="en-US"/>
         </w:rPr>
       </w:pPr>
-      <w:bookmarkStart w:id="66" w:name="_Ref8374308"/>
-      <w:bookmarkStart w:id="67" w:name="_Toc8329006"/>
-      <w:bookmarkStart w:id="68" w:name="_Ref8330821"/>
-      <w:bookmarkStart w:id="69" w:name="_Toc21264760"/>
+      <w:bookmarkStart w:id="66" w:name="_Toc21264760"/>
+      <w:bookmarkStart w:id="67" w:name="_Ref8374308"/>
+      <w:bookmarkStart w:id="68" w:name="_Toc8329006"/>
+      <w:bookmarkStart w:id="69" w:name="_Ref8330821"/>
       <w:r>
         <w:rPr>
           <w:lang w:val="en-US"/>
@@ -12478,14 +12478,14 @@
         </w:rPr>
         <w:t>1.3.4</w:t>
       </w:r>
-      <w:bookmarkEnd w:id="69"/>
+      <w:bookmarkEnd w:id="66"/>
       <w:r>
         <w:rPr>
           <w:lang w:val="en-US"/>
         </w:rPr>
         <w:fldChar w:fldCharType="end"/>
       </w:r>
-      <w:bookmarkEnd w:id="66"/>
+      <w:bookmarkEnd w:id="67"/>
     </w:p>
     <w:p>
       <w:pPr>
@@ -12535,8 +12535,8 @@
           </wp:inline>
         </w:drawing>
       </w:r>
-      <w:bookmarkEnd w:id="67"/>
       <w:bookmarkEnd w:id="68"/>
+      <w:bookmarkEnd w:id="69"/>
     </w:p>
     <w:p>
       <w:pPr>
@@ -12893,8 +12893,8 @@
           <w:lang w:val="en-US"/>
         </w:rPr>
       </w:pPr>
-      <w:bookmarkStart w:id="72" w:name="_Toc8329008"/>
-      <w:bookmarkStart w:id="73" w:name="_Toc21264762"/>
+      <w:bookmarkStart w:id="72" w:name="_Toc21264762"/>
+      <w:bookmarkStart w:id="73" w:name="_Toc8329008"/>
       <w:r>
         <w:rPr>
           <w:lang w:val="en-US"/>
@@ -12943,7 +12943,7 @@
         </w:rPr>
         <w:t>delay time 3ms</w:t>
       </w:r>
-      <w:bookmarkEnd w:id="73"/>
+      <w:bookmarkEnd w:id="72"/>
     </w:p>
     <w:p>
       <w:pPr>
@@ -12994,7 +12994,7 @@
           </wp:inline>
         </w:drawing>
       </w:r>
-      <w:bookmarkEnd w:id="72"/>
+      <w:bookmarkEnd w:id="73"/>
     </w:p>
     <w:p>
       <w:pPr>
@@ -13011,8 +13011,8 @@
           <w:lang w:val="en-US"/>
         </w:rPr>
       </w:pPr>
-      <w:bookmarkStart w:id="74" w:name="_Toc8329009"/>
-      <w:bookmarkStart w:id="75" w:name="_Toc21264763"/>
+      <w:bookmarkStart w:id="74" w:name="_Toc21264763"/>
+      <w:bookmarkStart w:id="75" w:name="_Toc8329009"/>
       <w:r>
         <w:rPr>
           <w:lang w:val="en-US"/>
@@ -13048,7 +13048,7 @@
         </w:rPr>
         <w:t>1.4.3</w:t>
       </w:r>
-      <w:bookmarkEnd w:id="75"/>
+      <w:bookmarkEnd w:id="74"/>
       <w:r>
         <w:rPr>
           <w:lang w:val="en-US"/>
@@ -13105,7 +13105,7 @@
           </wp:inline>
         </w:drawing>
       </w:r>
-      <w:bookmarkEnd w:id="74"/>
+      <w:bookmarkEnd w:id="75"/>
     </w:p>
     <w:p>
       <w:pPr>
@@ -13147,8 +13147,8 @@
           <w:lang w:val="en-US"/>
         </w:rPr>
       </w:pPr>
-      <w:bookmarkStart w:id="76" w:name="_Toc8329010"/>
-      <w:bookmarkStart w:id="77" w:name="_Toc21264764"/>
+      <w:bookmarkStart w:id="76" w:name="_Toc21264764"/>
+      <w:bookmarkStart w:id="77" w:name="_Toc8329010"/>
       <w:r>
         <w:rPr>
           <w:noProof/>
@@ -13156,7 +13156,7 @@
         </w:rPr>
         <w:t>KX022: ODR 200 -&gt; delay time 7ms</w:t>
       </w:r>
-      <w:bookmarkEnd w:id="77"/>
+      <w:bookmarkEnd w:id="76"/>
     </w:p>
     <w:p>
       <w:pPr>
@@ -13213,7 +13213,7 @@
           </wp:inline>
         </w:drawing>
       </w:r>
-      <w:bookmarkEnd w:id="76"/>
+      <w:bookmarkEnd w:id="77"/>
       <w:r>
         <w:rPr>
           <w:lang w:val="en-US"/>
@@ -13236,9 +13236,9 @@
           <w:lang w:val="en-US"/>
         </w:rPr>
       </w:pPr>
-      <w:bookmarkStart w:id="78" w:name="_Ref8382596"/>
-      <w:bookmarkStart w:id="79" w:name="_Toc8329011"/>
-      <w:bookmarkStart w:id="80" w:name="_Toc21264765"/>
+      <w:bookmarkStart w:id="78" w:name="_Toc21264765"/>
+      <w:bookmarkStart w:id="79" w:name="_Ref8382596"/>
+      <w:bookmarkStart w:id="80" w:name="_Toc8329011"/>
       <w:r>
         <w:rPr>
           <w:lang w:val="en-US"/>
@@ -13274,14 +13274,14 @@
         </w:rPr>
         <w:t>1.4.3</w:t>
       </w:r>
-      <w:bookmarkEnd w:id="80"/>
+      <w:bookmarkEnd w:id="78"/>
       <w:r>
         <w:rPr>
           <w:lang w:val="en-US"/>
         </w:rPr>
         <w:fldChar w:fldCharType="end"/>
       </w:r>
-      <w:bookmarkEnd w:id="78"/>
+      <w:bookmarkEnd w:id="79"/>
     </w:p>
     <w:p>
       <w:pPr>
@@ -13332,7 +13332,7 @@
           </wp:inline>
         </w:drawing>
       </w:r>
-      <w:bookmarkEnd w:id="79"/>
+      <w:bookmarkEnd w:id="80"/>
     </w:p>
     <w:p>
       <w:pPr>
@@ -14035,14 +14035,7 @@
           <w:noProof/>
           <w:lang w:val="en-US"/>
         </w:rPr>
-        <w:t>Starting point on MDK Keil, #</w:t>
-      </w:r>
-      <w:r>
-        <w:rPr>
-          <w:noProof/>
-          <w:lang w:val="en-US"/>
-        </w:rPr>
-        <w:t>29964f7</w:t>
+        <w:t>Starting point on MDK Keil, #29964f7</w:t>
       </w:r>
       <w:bookmarkEnd w:id="92"/>
     </w:p>
@@ -14241,36 +14234,19 @@
     </w:p>
     <w:p>
       <w:pPr>
-        <w:pStyle w:val="berschrift3"/>
-        <w:rPr>
-          <w:lang w:val="en-US"/>
-        </w:rPr>
-      </w:pPr>
-      <w:bookmarkStart w:id="96" w:name="_Toc21264774"/>
-      <w:r>
-        <w:rPr>
-          <w:lang w:val="en-US"/>
-        </w:rPr>
-        <w:t>Idle</w:t>
-      </w:r>
-      <w:bookmarkEnd w:id="96"/>
-    </w:p>
-    <w:p>
-      <w:pPr>
-        <w:rPr>
-          <w:lang w:val="en-US"/>
-        </w:rPr>
-      </w:pPr>
-      <w:r>
-        <w:rPr>
-          <w:noProof/>
-          <w:lang w:val="en-US"/>
+        <w:rPr>
+          <w:lang w:val="en-US"/>
+        </w:rPr>
+      </w:pPr>
+      <w:r>
+        <w:rPr>
+          <w:noProof/>
         </w:rPr>
         <w:drawing>
-          <wp:inline distT="0" distB="0" distL="0" distR="0" wp14:anchorId="10EE0142" wp14:editId="15B301CB">
-            <wp:extent cx="5760720" cy="1397635"/>
+          <wp:inline distT="0" distB="0" distL="0" distR="0" wp14:anchorId="6C365A86" wp14:editId="4B53CA17">
+            <wp:extent cx="5760720" cy="1371600"/>
             <wp:effectExtent l="0" t="0" r="0" b="0"/>
-            <wp:docPr id="71" name="Grafik 71"/>
+            <wp:docPr id="72" name="Grafik 72"/>
             <wp:cNvGraphicFramePr>
               <a:graphicFrameLocks xmlns:a="http://schemas.openxmlformats.org/drawingml/2006/main" noChangeAspect="1"/>
             </wp:cNvGraphicFramePr>
@@ -14290,7 +14266,7 @@
                   <pic:spPr>
                     <a:xfrm>
                       <a:off x="0" y="0"/>
-                      <a:ext cx="5760720" cy="1397635"/>
+                      <a:ext cx="5760720" cy="1371600"/>
                     </a:xfrm>
                     <a:prstGeom prst="rect">
                       <a:avLst/>
@@ -14302,36 +14278,22 @@
           </wp:inline>
         </w:drawing>
       </w:r>
-    </w:p>
-    <w:p>
-      <w:pPr>
-        <w:rPr>
-          <w:lang w:val="en-US"/>
-        </w:rPr>
-      </w:pPr>
-    </w:p>
-    <w:p>
-      <w:pPr>
-        <w:rPr>
-          <w:lang w:val="en-US"/>
-        </w:rPr>
-      </w:pPr>
-    </w:p>
-    <w:p>
-      <w:pPr>
-        <w:pStyle w:val="berschrift2"/>
-        <w:rPr>
-          <w:noProof/>
-          <w:lang w:val="en-US"/>
-        </w:rPr>
-      </w:pPr>
-      <w:bookmarkStart w:id="97" w:name="_Toc21264775"/>
-      <w:r>
-        <w:rPr>
-          <w:noProof/>
-          <w:lang w:val="en-US"/>
-        </w:rPr>
-        <w:t>First implementation</w:t>
+      <w:bookmarkStart w:id="96" w:name="_GoBack"/>
+      <w:bookmarkEnd w:id="96"/>
+    </w:p>
+    <w:p>
+      <w:pPr>
+        <w:pStyle w:val="berschrift3"/>
+        <w:rPr>
+          <w:lang w:val="en-US"/>
+        </w:rPr>
+      </w:pPr>
+      <w:bookmarkStart w:id="97" w:name="_Toc21264774"/>
+      <w:r>
+        <w:rPr>
+          <w:lang w:val="en-US"/>
+        </w:rPr>
+        <w:t>Idle</w:t>
       </w:r>
       <w:bookmarkEnd w:id="97"/>
     </w:p>
@@ -14347,10 +14309,10 @@
           <w:lang w:val="en-US"/>
         </w:rPr>
         <w:drawing>
-          <wp:inline distT="0" distB="0" distL="0" distR="0" wp14:anchorId="0193408E" wp14:editId="16B6BEA4">
-            <wp:extent cx="5760720" cy="1374775"/>
+          <wp:inline distT="0" distB="0" distL="0" distR="0" wp14:anchorId="10EE0142" wp14:editId="15B301CB">
+            <wp:extent cx="5760720" cy="1397635"/>
             <wp:effectExtent l="0" t="0" r="0" b="0"/>
-            <wp:docPr id="47" name="Grafik 47"/>
+            <wp:docPr id="71" name="Grafik 71"/>
             <wp:cNvGraphicFramePr>
               <a:graphicFrameLocks xmlns:a="http://schemas.openxmlformats.org/drawingml/2006/main" noChangeAspect="1"/>
             </wp:cNvGraphicFramePr>
@@ -14370,7 +14332,7 @@
                   <pic:spPr>
                     <a:xfrm>
                       <a:off x="0" y="0"/>
-                      <a:ext cx="5760720" cy="1374775"/>
+                      <a:ext cx="5760720" cy="1397635"/>
                     </a:xfrm>
                     <a:prstGeom prst="rect">
                       <a:avLst/>
@@ -14385,45 +14347,38 @@
     </w:p>
     <w:p>
       <w:pPr>
+        <w:rPr>
+          <w:lang w:val="en-US"/>
+        </w:rPr>
+      </w:pPr>
+    </w:p>
+    <w:p>
+      <w:pPr>
+        <w:rPr>
+          <w:lang w:val="en-US"/>
+        </w:rPr>
+      </w:pPr>
+    </w:p>
+    <w:p>
+      <w:pPr>
         <w:pStyle w:val="berschrift2"/>
         <w:rPr>
-          <w:lang w:val="en-US"/>
-        </w:rPr>
-      </w:pPr>
-      <w:bookmarkStart w:id="98" w:name="_Toc21264776"/>
-      <w:r>
-        <w:rPr>
-          <w:lang w:val="en-US"/>
-        </w:rPr>
-        <w:lastRenderedPageBreak/>
-        <w:t>Removed m_offlinebuffer</w:t>
-      </w:r>
-      <w:r>
-        <w:rPr>
-          <w:lang w:val="en-US"/>
-        </w:rPr>
-        <w:t>, not DIS, not CTS, not GATT</w:t>
+          <w:noProof/>
+          <w:lang w:val="en-US"/>
+        </w:rPr>
+      </w:pPr>
+      <w:bookmarkStart w:id="98" w:name="_Toc21264775"/>
+      <w:r>
+        <w:rPr>
+          <w:noProof/>
+          <w:lang w:val="en-US"/>
+        </w:rPr>
+        <w:t>First implementation</w:t>
       </w:r>
       <w:bookmarkEnd w:id="98"/>
     </w:p>
     <w:p>
       <w:pPr>
-        <w:pStyle w:val="berschrift3"/>
-        <w:rPr>
-          <w:lang w:val="en-US"/>
-        </w:rPr>
-      </w:pPr>
-      <w:bookmarkStart w:id="99" w:name="_Toc21264777"/>
-      <w:r>
-        <w:rPr>
-          <w:lang w:val="en-US"/>
-        </w:rPr>
-        <w:t>One minute</w:t>
-      </w:r>
-      <w:bookmarkEnd w:id="99"/>
-    </w:p>
-    <w:p>
-      <w:pPr>
         <w:rPr>
           <w:lang w:val="en-US"/>
         </w:rPr>
@@ -14434,10 +14389,10 @@
           <w:lang w:val="en-US"/>
         </w:rPr>
         <w:drawing>
-          <wp:inline distT="0" distB="0" distL="0" distR="0" wp14:anchorId="1D8EE90E" wp14:editId="7BDB4146">
-            <wp:extent cx="5760720" cy="1591945"/>
-            <wp:effectExtent l="0" t="0" r="0" b="8255"/>
-            <wp:docPr id="49" name="Grafik 49"/>
+          <wp:inline distT="0" distB="0" distL="0" distR="0" wp14:anchorId="0193408E" wp14:editId="16B6BEA4">
+            <wp:extent cx="5760720" cy="1374775"/>
+            <wp:effectExtent l="0" t="0" r="0" b="0"/>
+            <wp:docPr id="47" name="Grafik 47"/>
             <wp:cNvGraphicFramePr>
               <a:graphicFrameLocks xmlns:a="http://schemas.openxmlformats.org/drawingml/2006/main" noChangeAspect="1"/>
             </wp:cNvGraphicFramePr>
@@ -14457,7 +14412,7 @@
                   <pic:spPr>
                     <a:xfrm>
                       <a:off x="0" y="0"/>
-                      <a:ext cx="5760720" cy="1591945"/>
+                      <a:ext cx="5760720" cy="1374775"/>
                     </a:xfrm>
                     <a:prstGeom prst="rect">
                       <a:avLst/>
@@ -14472,29 +14427,40 @@
     </w:p>
     <w:p>
       <w:pPr>
+        <w:pStyle w:val="berschrift2"/>
+        <w:rPr>
+          <w:lang w:val="en-US"/>
+        </w:rPr>
+      </w:pPr>
+      <w:bookmarkStart w:id="99" w:name="_Toc21264776"/>
+      <w:r>
+        <w:rPr>
+          <w:lang w:val="en-US"/>
+        </w:rPr>
+        <w:lastRenderedPageBreak/>
+        <w:t>Removed m_offlinebuffer</w:t>
+      </w:r>
+      <w:r>
+        <w:rPr>
+          <w:lang w:val="en-US"/>
+        </w:rPr>
+        <w:t>, not DIS, not CTS, not GATT</w:t>
+      </w:r>
+      <w:bookmarkEnd w:id="99"/>
+    </w:p>
+    <w:p>
+      <w:pPr>
         <w:pStyle w:val="berschrift3"/>
         <w:rPr>
           <w:lang w:val="en-US"/>
         </w:rPr>
       </w:pPr>
-      <w:bookmarkStart w:id="100" w:name="_Toc21264778"/>
-      <w:r>
-        <w:rPr>
-          <w:lang w:val="en-US"/>
-        </w:rPr>
-        <w:t>One Advertis</w:t>
-      </w:r>
-      <w:r>
-        <w:rPr>
-          <w:lang w:val="en-US"/>
-        </w:rPr>
-        <w:t>e</w:t>
-      </w:r>
-      <w:r>
-        <w:rPr>
-          <w:lang w:val="en-US"/>
-        </w:rPr>
-        <w:t>ment</w:t>
+      <w:bookmarkStart w:id="100" w:name="_Toc21264777"/>
+      <w:r>
+        <w:rPr>
+          <w:lang w:val="en-US"/>
+        </w:rPr>
+        <w:t>One minute</w:t>
       </w:r>
       <w:bookmarkEnd w:id="100"/>
     </w:p>
@@ -14510,10 +14476,10 @@
           <w:lang w:val="en-US"/>
         </w:rPr>
         <w:drawing>
-          <wp:inline distT="0" distB="0" distL="0" distR="0" wp14:anchorId="465BF482" wp14:editId="302B0C0D">
-            <wp:extent cx="5760720" cy="1397000"/>
-            <wp:effectExtent l="0" t="0" r="0" b="0"/>
-            <wp:docPr id="48" name="Grafik 48"/>
+          <wp:inline distT="0" distB="0" distL="0" distR="0" wp14:anchorId="1D8EE90E" wp14:editId="7BDB4146">
+            <wp:extent cx="5760720" cy="1591945"/>
+            <wp:effectExtent l="0" t="0" r="0" b="8255"/>
+            <wp:docPr id="49" name="Grafik 49"/>
             <wp:cNvGraphicFramePr>
               <a:graphicFrameLocks xmlns:a="http://schemas.openxmlformats.org/drawingml/2006/main" noChangeAspect="1"/>
             </wp:cNvGraphicFramePr>
@@ -14533,7 +14499,7 @@
                   <pic:spPr>
                     <a:xfrm>
                       <a:off x="0" y="0"/>
-                      <a:ext cx="5760720" cy="1397000"/>
+                      <a:ext cx="5760720" cy="1591945"/>
                     </a:xfrm>
                     <a:prstGeom prst="rect">
                       <a:avLst/>
@@ -14548,19 +14514,48 @@
     </w:p>
     <w:p>
       <w:pPr>
-        <w:rPr>
-          <w:lang w:val="en-US"/>
-        </w:rPr>
-      </w:pPr>
-      <w:r>
-        <w:rPr>
-          <w:noProof/>
+        <w:pStyle w:val="berschrift3"/>
+        <w:rPr>
+          <w:lang w:val="en-US"/>
+        </w:rPr>
+      </w:pPr>
+      <w:bookmarkStart w:id="101" w:name="_Toc21264778"/>
+      <w:r>
+        <w:rPr>
+          <w:lang w:val="en-US"/>
+        </w:rPr>
+        <w:t>One Advertis</w:t>
+      </w:r>
+      <w:r>
+        <w:rPr>
+          <w:lang w:val="en-US"/>
+        </w:rPr>
+        <w:t>e</w:t>
+      </w:r>
+      <w:r>
+        <w:rPr>
+          <w:lang w:val="en-US"/>
+        </w:rPr>
+        <w:t>ment</w:t>
+      </w:r>
+      <w:bookmarkEnd w:id="101"/>
+    </w:p>
+    <w:p>
+      <w:pPr>
+        <w:rPr>
+          <w:lang w:val="en-US"/>
+        </w:rPr>
+      </w:pPr>
+      <w:r>
+        <w:rPr>
+          <w:noProof/>
+          <w:lang w:val="en-US"/>
         </w:rPr>
         <w:drawing>
-          <wp:inline distT="0" distB="0" distL="0" distR="0" wp14:anchorId="02F2A7B5" wp14:editId="2E6E4A5F">
-            <wp:extent cx="5760720" cy="1390015"/>
-            <wp:effectExtent l="0" t="0" r="0" b="635"/>
-            <wp:docPr id="73" name="Grafik 73"/>
+          <wp:inline distT="0" distB="0" distL="0" distR="0" wp14:anchorId="465BF482" wp14:editId="302B0C0D">
+            <wp:extent cx="5760720" cy="1397000"/>
+            <wp:effectExtent l="0" t="0" r="0" b="0"/>
+            <wp:docPr id="48" name="Grafik 48"/>
             <wp:cNvGraphicFramePr>
               <a:graphicFrameLocks xmlns:a="http://schemas.openxmlformats.org/drawingml/2006/main" noChangeAspect="1"/>
             </wp:cNvGraphicFramePr>
@@ -14580,7 +14575,7 @@
                   <pic:spPr>
                     <a:xfrm>
                       <a:off x="0" y="0"/>
-                      <a:ext cx="5760720" cy="1390015"/>
+                      <a:ext cx="5760720" cy="1397000"/>
                     </a:xfrm>
                     <a:prstGeom prst="rect">
                       <a:avLst/>
@@ -14592,41 +14587,22 @@
           </wp:inline>
         </w:drawing>
       </w:r>
-      <w:bookmarkStart w:id="101" w:name="_GoBack"/>
-      <w:bookmarkEnd w:id="101"/>
-    </w:p>
-    <w:p>
-      <w:pPr>
-        <w:pStyle w:val="berschrift3"/>
-        <w:rPr>
-          <w:lang w:val="en-US"/>
-        </w:rPr>
-      </w:pPr>
-      <w:bookmarkStart w:id="102" w:name="_Toc21264779"/>
-      <w:r>
-        <w:rPr>
-          <w:lang w:val="en-US"/>
-        </w:rPr>
-        <w:t>One sensor value retrieval</w:t>
-      </w:r>
-      <w:bookmarkEnd w:id="102"/>
-    </w:p>
-    <w:p>
-      <w:pPr>
-        <w:rPr>
-          <w:lang w:val="en-US"/>
-        </w:rPr>
-      </w:pPr>
-      <w:r>
-        <w:rPr>
-          <w:noProof/>
-          <w:lang w:val="en-US"/>
+    </w:p>
+    <w:p>
+      <w:pPr>
+        <w:rPr>
+          <w:lang w:val="en-US"/>
+        </w:rPr>
+      </w:pPr>
+      <w:r>
+        <w:rPr>
+          <w:noProof/>
         </w:rPr>
         <w:drawing>
-          <wp:inline distT="0" distB="0" distL="0" distR="0" wp14:anchorId="0347A006" wp14:editId="11FCD5BF">
-            <wp:extent cx="5760720" cy="1597025"/>
-            <wp:effectExtent l="0" t="0" r="0" b="3175"/>
-            <wp:docPr id="50" name="Grafik 50"/>
+          <wp:inline distT="0" distB="0" distL="0" distR="0" wp14:anchorId="02F2A7B5" wp14:editId="2E6E4A5F">
+            <wp:extent cx="5760720" cy="1390015"/>
+            <wp:effectExtent l="0" t="0" r="0" b="635"/>
+            <wp:docPr id="73" name="Grafik 73"/>
             <wp:cNvGraphicFramePr>
               <a:graphicFrameLocks xmlns:a="http://schemas.openxmlformats.org/drawingml/2006/main" noChangeAspect="1"/>
             </wp:cNvGraphicFramePr>
@@ -14646,7 +14622,7 @@
                   <pic:spPr>
                     <a:xfrm>
                       <a:off x="0" y="0"/>
-                      <a:ext cx="5760720" cy="1597025"/>
+                      <a:ext cx="5760720" cy="1390015"/>
                     </a:xfrm>
                     <a:prstGeom prst="rect">
                       <a:avLst/>
@@ -14666,15 +14642,14 @@
           <w:lang w:val="en-US"/>
         </w:rPr>
       </w:pPr>
-      <w:bookmarkStart w:id="103" w:name="_Toc21264780"/>
-      <w:r>
-        <w:rPr>
-          <w:lang w:val="en-US"/>
-        </w:rPr>
-        <w:lastRenderedPageBreak/>
-        <w:t>BLE Connected</w:t>
-      </w:r>
-      <w:bookmarkEnd w:id="103"/>
+      <w:bookmarkStart w:id="102" w:name="_Toc21264779"/>
+      <w:r>
+        <w:rPr>
+          <w:lang w:val="en-US"/>
+        </w:rPr>
+        <w:t>One sensor value retrieval</w:t>
+      </w:r>
+      <w:bookmarkEnd w:id="102"/>
     </w:p>
     <w:p>
       <w:pPr>
@@ -14688,10 +14663,10 @@
           <w:lang w:val="en-US"/>
         </w:rPr>
         <w:drawing>
-          <wp:inline distT="0" distB="0" distL="0" distR="0" wp14:anchorId="32F265BD" wp14:editId="79534F1E">
-            <wp:extent cx="5760720" cy="1572895"/>
-            <wp:effectExtent l="0" t="0" r="0" b="8255"/>
-            <wp:docPr id="51" name="Grafik 51"/>
+          <wp:inline distT="0" distB="0" distL="0" distR="0" wp14:anchorId="0347A006" wp14:editId="11FCD5BF">
+            <wp:extent cx="5760720" cy="1597025"/>
+            <wp:effectExtent l="0" t="0" r="0" b="3175"/>
+            <wp:docPr id="50" name="Grafik 50"/>
             <wp:cNvGraphicFramePr>
               <a:graphicFrameLocks xmlns:a="http://schemas.openxmlformats.org/drawingml/2006/main" noChangeAspect="1"/>
             </wp:cNvGraphicFramePr>
@@ -14711,7 +14686,7 @@
                   <pic:spPr>
                     <a:xfrm>
                       <a:off x="0" y="0"/>
-                      <a:ext cx="5760720" cy="1572895"/>
+                      <a:ext cx="5760720" cy="1597025"/>
                     </a:xfrm>
                     <a:prstGeom prst="rect">
                       <a:avLst/>
@@ -14726,6 +14701,23 @@
     </w:p>
     <w:p>
       <w:pPr>
+        <w:pStyle w:val="berschrift3"/>
+        <w:rPr>
+          <w:lang w:val="en-US"/>
+        </w:rPr>
+      </w:pPr>
+      <w:bookmarkStart w:id="103" w:name="_Toc21264780"/>
+      <w:r>
+        <w:rPr>
+          <w:lang w:val="en-US"/>
+        </w:rPr>
+        <w:lastRenderedPageBreak/>
+        <w:t>BLE Connected</w:t>
+      </w:r>
+      <w:bookmarkEnd w:id="103"/>
+    </w:p>
+    <w:p>
+      <w:pPr>
         <w:rPr>
           <w:lang w:val="en-US"/>
         </w:rPr>
@@ -14736,10 +14728,10 @@
           <w:lang w:val="en-US"/>
         </w:rPr>
         <w:drawing>
-          <wp:inline distT="0" distB="0" distL="0" distR="0" wp14:anchorId="369F15A7" wp14:editId="6C570D6C">
-            <wp:extent cx="5760720" cy="1629410"/>
-            <wp:effectExtent l="0" t="0" r="0" b="8890"/>
-            <wp:docPr id="52" name="Grafik 52"/>
+          <wp:inline distT="0" distB="0" distL="0" distR="0" wp14:anchorId="32F265BD" wp14:editId="79534F1E">
+            <wp:extent cx="5760720" cy="1572895"/>
+            <wp:effectExtent l="0" t="0" r="0" b="8255"/>
+            <wp:docPr id="51" name="Grafik 51"/>
             <wp:cNvGraphicFramePr>
               <a:graphicFrameLocks xmlns:a="http://schemas.openxmlformats.org/drawingml/2006/main" noChangeAspect="1"/>
             </wp:cNvGraphicFramePr>
@@ -14759,7 +14751,7 @@
                   <pic:spPr>
                     <a:xfrm>
                       <a:off x="0" y="0"/>
-                      <a:ext cx="5760720" cy="1629410"/>
+                      <a:ext cx="5760720" cy="1572895"/>
                     </a:xfrm>
                     <a:prstGeom prst="rect">
                       <a:avLst/>
@@ -14784,10 +14776,10 @@
           <w:lang w:val="en-US"/>
         </w:rPr>
         <w:drawing>
-          <wp:inline distT="0" distB="0" distL="0" distR="0" wp14:anchorId="19D7517B" wp14:editId="3566AF5E">
-            <wp:extent cx="5760720" cy="1645285"/>
-            <wp:effectExtent l="0" t="0" r="0" b="0"/>
-            <wp:docPr id="53" name="Grafik 53"/>
+          <wp:inline distT="0" distB="0" distL="0" distR="0" wp14:anchorId="369F15A7" wp14:editId="6C570D6C">
+            <wp:extent cx="5760720" cy="1629410"/>
+            <wp:effectExtent l="0" t="0" r="0" b="8890"/>
+            <wp:docPr id="52" name="Grafik 52"/>
             <wp:cNvGraphicFramePr>
               <a:graphicFrameLocks xmlns:a="http://schemas.openxmlformats.org/drawingml/2006/main" noChangeAspect="1"/>
             </wp:cNvGraphicFramePr>
@@ -14807,7 +14799,7 @@
                   <pic:spPr>
                     <a:xfrm>
                       <a:off x="0" y="0"/>
-                      <a:ext cx="5760720" cy="1645285"/>
+                      <a:ext cx="5760720" cy="1629410"/>
                     </a:xfrm>
                     <a:prstGeom prst="rect">
                       <a:avLst/>
@@ -14832,10 +14824,10 @@
           <w:lang w:val="en-US"/>
         </w:rPr>
         <w:drawing>
-          <wp:inline distT="0" distB="0" distL="0" distR="0" wp14:anchorId="64315B5E" wp14:editId="7EA77BD9">
-            <wp:extent cx="5760720" cy="1590040"/>
+          <wp:inline distT="0" distB="0" distL="0" distR="0" wp14:anchorId="19D7517B" wp14:editId="3566AF5E">
+            <wp:extent cx="5760720" cy="1645285"/>
             <wp:effectExtent l="0" t="0" r="0" b="0"/>
-            <wp:docPr id="54" name="Grafik 54"/>
+            <wp:docPr id="53" name="Grafik 53"/>
             <wp:cNvGraphicFramePr>
               <a:graphicFrameLocks xmlns:a="http://schemas.openxmlformats.org/drawingml/2006/main" noChangeAspect="1"/>
             </wp:cNvGraphicFramePr>
@@ -14855,7 +14847,7 @@
                   <pic:spPr>
                     <a:xfrm>
                       <a:off x="0" y="0"/>
-                      <a:ext cx="5760720" cy="1590040"/>
+                      <a:ext cx="5760720" cy="1645285"/>
                     </a:xfrm>
                     <a:prstGeom prst="rect">
                       <a:avLst/>
@@ -14880,10 +14872,10 @@
           <w:lang w:val="en-US"/>
         </w:rPr>
         <w:drawing>
-          <wp:inline distT="0" distB="0" distL="0" distR="0" wp14:anchorId="2542E2B9" wp14:editId="330BFA59">
-            <wp:extent cx="5760720" cy="1593215"/>
-            <wp:effectExtent l="0" t="0" r="0" b="6985"/>
-            <wp:docPr id="55" name="Grafik 55"/>
+          <wp:inline distT="0" distB="0" distL="0" distR="0" wp14:anchorId="64315B5E" wp14:editId="7EA77BD9">
+            <wp:extent cx="5760720" cy="1590040"/>
+            <wp:effectExtent l="0" t="0" r="0" b="0"/>
+            <wp:docPr id="54" name="Grafik 54"/>
             <wp:cNvGraphicFramePr>
               <a:graphicFrameLocks xmlns:a="http://schemas.openxmlformats.org/drawingml/2006/main" noChangeAspect="1"/>
             </wp:cNvGraphicFramePr>
@@ -14903,7 +14895,7 @@
                   <pic:spPr>
                     <a:xfrm>
                       <a:off x="0" y="0"/>
-                      <a:ext cx="5760720" cy="1593215"/>
+                      <a:ext cx="5760720" cy="1590040"/>
                     </a:xfrm>
                     <a:prstGeom prst="rect">
                       <a:avLst/>
@@ -14922,75 +14914,16 @@
           <w:lang w:val="en-US"/>
         </w:rPr>
       </w:pPr>
-    </w:p>
-    <w:p>
-      <w:pPr>
-        <w:pStyle w:val="berschrift2"/>
-        <w:rPr>
-          <w:lang w:val="en-US"/>
-        </w:rPr>
-      </w:pPr>
-      <w:bookmarkStart w:id="104" w:name="_Toc21264781"/>
-      <w:r>
-        <w:rPr>
-          <w:lang w:val="en-US"/>
-        </w:rPr>
-        <w:t>Moved to SES, #</w:t>
-      </w:r>
-      <w:r>
-        <w:rPr>
-          <w:shd w:val="clear" w:color="auto" w:fill="FFFFFF"/>
-          <w:lang w:val="en-US"/>
-        </w:rPr>
-        <w:t>f5aaef5 but main.c from #2677a05</w:t>
-      </w:r>
-      <w:r>
-        <w:rPr>
-          <w:shd w:val="clear" w:color="auto" w:fill="FFFFFF"/>
-          <w:lang w:val="en-US"/>
-        </w:rPr>
-        <w:t xml:space="preserve"> (before rewriting advertising/connect code)</w:t>
-      </w:r>
-      <w:bookmarkEnd w:id="104"/>
-      <w:r>
-        <w:rPr>
-          <w:lang w:val="en-US"/>
-        </w:rPr>
-        <w:t xml:space="preserve"> </w:t>
-      </w:r>
-    </w:p>
-    <w:p>
-      <w:pPr>
-        <w:pStyle w:val="berschrift3"/>
-        <w:rPr>
-          <w:lang w:val="en-US"/>
-        </w:rPr>
-      </w:pPr>
-      <w:bookmarkStart w:id="105" w:name="_Toc21264782"/>
-      <w:r>
-        <w:rPr>
-          <w:lang w:val="en-US"/>
-        </w:rPr>
-        <w:t>One minute</w:t>
-      </w:r>
-      <w:bookmarkEnd w:id="105"/>
-    </w:p>
-    <w:p>
-      <w:pPr>
-        <w:rPr>
-          <w:lang w:val="en-US"/>
-        </w:rPr>
-      </w:pPr>
       <w:r>
         <w:rPr>
           <w:noProof/>
           <w:lang w:val="en-US"/>
         </w:rPr>
         <w:drawing>
-          <wp:inline distT="0" distB="0" distL="0" distR="0" wp14:anchorId="354A14B1" wp14:editId="454F76E7">
-            <wp:extent cx="5760720" cy="1425575"/>
-            <wp:effectExtent l="0" t="0" r="0" b="3175"/>
-            <wp:docPr id="56" name="Grafik 56"/>
+          <wp:inline distT="0" distB="0" distL="0" distR="0" wp14:anchorId="2542E2B9" wp14:editId="330BFA59">
+            <wp:extent cx="5760720" cy="1593215"/>
+            <wp:effectExtent l="0" t="0" r="0" b="6985"/>
+            <wp:docPr id="55" name="Grafik 55"/>
             <wp:cNvGraphicFramePr>
               <a:graphicFrameLocks xmlns:a="http://schemas.openxmlformats.org/drawingml/2006/main" noChangeAspect="1"/>
             </wp:cNvGraphicFramePr>
@@ -15010,7 +14943,7 @@
                   <pic:spPr>
                     <a:xfrm>
                       <a:off x="0" y="0"/>
-                      <a:ext cx="5760720" cy="1425575"/>
+                      <a:ext cx="5760720" cy="1593215"/>
                     </a:xfrm>
                     <a:prstGeom prst="rect">
                       <a:avLst/>
@@ -15025,19 +14958,62 @@
     </w:p>
     <w:p>
       <w:pPr>
+        <w:rPr>
+          <w:lang w:val="en-US"/>
+        </w:rPr>
+      </w:pPr>
+    </w:p>
+    <w:p>
+      <w:pPr>
+        <w:pStyle w:val="berschrift2"/>
+        <w:rPr>
+          <w:lang w:val="en-US"/>
+        </w:rPr>
+      </w:pPr>
+      <w:bookmarkStart w:id="104" w:name="_Toc21264781"/>
+      <w:r>
+        <w:rPr>
+          <w:lang w:val="en-US"/>
+        </w:rPr>
+        <w:t>Moved to SES, #</w:t>
+      </w:r>
+      <w:r>
+        <w:rPr>
+          <w:shd w:val="clear" w:color="auto" w:fill="FFFFFF"/>
+          <w:lang w:val="en-US"/>
+        </w:rPr>
+        <w:t>f5aaef5 but main.c from #2677a05</w:t>
+      </w:r>
+      <w:r>
+        <w:rPr>
+          <w:shd w:val="clear" w:color="auto" w:fill="FFFFFF"/>
+          <w:lang w:val="en-US"/>
+        </w:rPr>
+        <w:t xml:space="preserve"> (before rewriting advertising/connect code)</w:t>
+      </w:r>
+      <w:bookmarkEnd w:id="104"/>
+      <w:r>
+        <w:rPr>
+          <w:lang w:val="en-US"/>
+        </w:rPr>
+        <w:t xml:space="preserve"> </w:t>
+      </w:r>
+    </w:p>
+    <w:p>
+      <w:pPr>
         <w:pStyle w:val="berschrift3"/>
         <w:rPr>
           <w:lang w:val="en-US"/>
         </w:rPr>
       </w:pPr>
-      <w:bookmarkStart w:id="106" w:name="_Toc21264783"/>
-      <w:r>
-        <w:rPr>
-          <w:lang w:val="en-US"/>
-        </w:rPr>
-        <w:t>One advertisement</w:t>
-      </w:r>
-      <w:bookmarkEnd w:id="106"/>
+      <w:bookmarkStart w:id="105" w:name="_Toc21264782"/>
+      <w:r>
+        <w:rPr>
+          <w:lang w:val="en-US"/>
+        </w:rPr>
+        <w:t>One minute</w:t>
+      </w:r>
+      <w:bookmarkEnd w:id="105"/>
     </w:p>
     <w:p>
       <w:pPr>
@@ -15051,10 +15027,10 @@
           <w:lang w:val="en-US"/>
         </w:rPr>
         <w:drawing>
-          <wp:inline distT="0" distB="0" distL="0" distR="0" wp14:anchorId="076001EC" wp14:editId="33491ED7">
-            <wp:extent cx="5760720" cy="1420495"/>
-            <wp:effectExtent l="0" t="0" r="0" b="8255"/>
-            <wp:docPr id="57" name="Grafik 57"/>
+          <wp:inline distT="0" distB="0" distL="0" distR="0" wp14:anchorId="354A14B1" wp14:editId="454F76E7">
+            <wp:extent cx="5760720" cy="1425575"/>
+            <wp:effectExtent l="0" t="0" r="0" b="3175"/>
+            <wp:docPr id="56" name="Grafik 56"/>
             <wp:cNvGraphicFramePr>
               <a:graphicFrameLocks xmlns:a="http://schemas.openxmlformats.org/drawingml/2006/main" noChangeAspect="1"/>
             </wp:cNvGraphicFramePr>
@@ -15074,7 +15050,7 @@
                   <pic:spPr>
                     <a:xfrm>
                       <a:off x="0" y="0"/>
-                      <a:ext cx="5760720" cy="1420495"/>
+                      <a:ext cx="5760720" cy="1425575"/>
                     </a:xfrm>
                     <a:prstGeom prst="rect">
                       <a:avLst/>
@@ -15094,14 +15070,14 @@
           <w:lang w:val="en-US"/>
         </w:rPr>
       </w:pPr>
-      <w:bookmarkStart w:id="107" w:name="_Toc21264784"/>
-      <w:r>
-        <w:rPr>
-          <w:lang w:val="en-US"/>
-        </w:rPr>
-        <w:t>One sensor retrieval</w:t>
-      </w:r>
-      <w:bookmarkEnd w:id="107"/>
+      <w:bookmarkStart w:id="106" w:name="_Toc21264783"/>
+      <w:r>
+        <w:rPr>
+          <w:lang w:val="en-US"/>
+        </w:rPr>
+        <w:t>One advertisement</w:t>
+      </w:r>
+      <w:bookmarkEnd w:id="106"/>
     </w:p>
     <w:p>
       <w:pPr>
@@ -15115,10 +15091,10 @@
           <w:lang w:val="en-US"/>
         </w:rPr>
         <w:drawing>
-          <wp:inline distT="0" distB="0" distL="0" distR="0" wp14:anchorId="4D98BE3B" wp14:editId="68A57A8C">
+          <wp:inline distT="0" distB="0" distL="0" distR="0" wp14:anchorId="076001EC" wp14:editId="33491ED7">
             <wp:extent cx="5760720" cy="1420495"/>
             <wp:effectExtent l="0" t="0" r="0" b="8255"/>
-            <wp:docPr id="58" name="Grafik 58"/>
+            <wp:docPr id="57" name="Grafik 57"/>
             <wp:cNvGraphicFramePr>
               <a:graphicFrameLocks xmlns:a="http://schemas.openxmlformats.org/drawingml/2006/main" noChangeAspect="1"/>
             </wp:cNvGraphicFramePr>
@@ -15158,6 +15134,70 @@
           <w:lang w:val="en-US"/>
         </w:rPr>
       </w:pPr>
+      <w:bookmarkStart w:id="107" w:name="_Toc21264784"/>
+      <w:r>
+        <w:rPr>
+          <w:lang w:val="en-US"/>
+        </w:rPr>
+        <w:t>One sensor retrieval</w:t>
+      </w:r>
+      <w:bookmarkEnd w:id="107"/>
+    </w:p>
+    <w:p>
+      <w:pPr>
+        <w:rPr>
+          <w:lang w:val="en-US"/>
+        </w:rPr>
+      </w:pPr>
+      <w:r>
+        <w:rPr>
+          <w:noProof/>
+          <w:lang w:val="en-US"/>
+        </w:rPr>
+        <w:drawing>
+          <wp:inline distT="0" distB="0" distL="0" distR="0" wp14:anchorId="4D98BE3B" wp14:editId="68A57A8C">
+            <wp:extent cx="5760720" cy="1420495"/>
+            <wp:effectExtent l="0" t="0" r="0" b="8255"/>
+            <wp:docPr id="58" name="Grafik 58"/>
+            <wp:cNvGraphicFramePr>
+              <a:graphicFrameLocks xmlns:a="http://schemas.openxmlformats.org/drawingml/2006/main" noChangeAspect="1"/>
+            </wp:cNvGraphicFramePr>
+            <a:graphic xmlns:a="http://schemas.openxmlformats.org/drawingml/2006/main">
+              <a:graphicData uri="http://schemas.openxmlformats.org/drawingml/2006/picture">
+                <pic:pic xmlns:pic="http://schemas.openxmlformats.org/drawingml/2006/picture">
+                  <pic:nvPicPr>
+                    <pic:cNvPr id="1" name=""/>
+                    <pic:cNvPicPr/>
+                  </pic:nvPicPr>
+                  <pic:blipFill>
+                    <a:blip r:embed="rId62"/>
+                    <a:stretch>
+                      <a:fillRect/>
+                    </a:stretch>
+                  </pic:blipFill>
+                  <pic:spPr>
+                    <a:xfrm>
+                      <a:off x="0" y="0"/>
+                      <a:ext cx="5760720" cy="1420495"/>
+                    </a:xfrm>
+                    <a:prstGeom prst="rect">
+                      <a:avLst/>
+                    </a:prstGeom>
+                  </pic:spPr>
+                </pic:pic>
+              </a:graphicData>
+            </a:graphic>
+          </wp:inline>
+        </w:drawing>
+      </w:r>
+    </w:p>
+    <w:p>
+      <w:pPr>
+        <w:pStyle w:val="berschrift3"/>
+        <w:rPr>
+          <w:lang w:val="en-US"/>
+        </w:rPr>
+      </w:pPr>
       <w:bookmarkStart w:id="108" w:name="_Toc21264785"/>
       <w:r>
         <w:rPr>
@@ -15194,7 +15234,7 @@
                     <pic:cNvPicPr/>
                   </pic:nvPicPr>
                   <pic:blipFill>
-                    <a:blip r:embed="rId62"/>
+                    <a:blip r:embed="rId63"/>
                     <a:stretch>
                       <a:fillRect/>
                     </a:stretch>
@@ -15333,7 +15373,7 @@
               </w:rPr>
               <w:t xml:space="preserve">Product </w:t>
             </w:r>
-            <w:hyperlink r:id="rId63" w:history="1">
+            <w:hyperlink r:id="rId64" w:history="1">
               <w:r>
                 <w:rPr>
                   <w:rStyle w:val="Hyperlink"/>
@@ -15779,86 +15819,6 @@
             <wp:extent cx="9275122" cy="4692770"/>
             <wp:effectExtent l="0" t="0" r="2540" b="0"/>
             <wp:docPr id="44" name="Grafik 44"/>
-            <wp:cNvGraphicFramePr>
-              <a:graphicFrameLocks xmlns:a="http://schemas.openxmlformats.org/drawingml/2006/main" noChangeAspect="1"/>
-            </wp:cNvGraphicFramePr>
-            <a:graphic xmlns:a="http://schemas.openxmlformats.org/drawingml/2006/main">
-              <a:graphicData uri="http://schemas.openxmlformats.org/drawingml/2006/picture">
-                <pic:pic xmlns:pic="http://schemas.openxmlformats.org/drawingml/2006/picture">
-                  <pic:nvPicPr>
-                    <pic:cNvPr id="1" name=""/>
-                    <pic:cNvPicPr/>
-                  </pic:nvPicPr>
-                  <pic:blipFill>
-                    <a:blip r:embed="rId64"/>
-                    <a:stretch>
-                      <a:fillRect/>
-                    </a:stretch>
-                  </pic:blipFill>
-                  <pic:spPr>
-                    <a:xfrm>
-                      <a:off x="0" y="0"/>
-                      <a:ext cx="9292103" cy="4701361"/>
-                    </a:xfrm>
-                    <a:prstGeom prst="rect">
-                      <a:avLst/>
-                    </a:prstGeom>
-                  </pic:spPr>
-                </pic:pic>
-              </a:graphicData>
-            </a:graphic>
-          </wp:inline>
-        </w:drawing>
-      </w:r>
-    </w:p>
-    <w:p>
-      <w:pPr>
-        <w:rPr>
-          <w:lang w:val="en-US"/>
-        </w:rPr>
-        <w:sectPr>
-          <w:pgSz w:w="16838" w:h="11906" w:orient="landscape"/>
-          <w:pgMar w:top="1417" w:right="1417" w:bottom="1417" w:left="1134" w:header="708" w:footer="708" w:gutter="0"/>
-          <w:pgNumType w:start="0"/>
-          <w:cols w:space="708"/>
-          <w:titlePg/>
-          <w:docGrid w:linePitch="360"/>
-        </w:sectPr>
-      </w:pPr>
-    </w:p>
-    <w:p>
-      <w:pPr>
-        <w:pStyle w:val="berschrift2"/>
-        <w:rPr>
-          <w:lang w:val="en-US"/>
-        </w:rPr>
-      </w:pPr>
-      <w:bookmarkStart w:id="112" w:name="_Toc21264789"/>
-      <w:r>
-        <w:rPr>
-          <w:lang w:val="en-US"/>
-        </w:rPr>
-        <w:lastRenderedPageBreak/>
-        <w:t>13.04.2019 – 03.06.2019</w:t>
-      </w:r>
-      <w:bookmarkEnd w:id="112"/>
-    </w:p>
-    <w:p>
-      <w:pPr>
-        <w:rPr>
-          <w:lang w:val="en-US"/>
-        </w:rPr>
-      </w:pPr>
-      <w:r>
-        <w:rPr>
-          <w:noProof/>
-          <w:lang w:val="en-US"/>
-        </w:rPr>
-        <w:drawing>
-          <wp:inline distT="0" distB="0" distL="0" distR="0" wp14:anchorId="5F0D5370" wp14:editId="0CD9007F">
-            <wp:extent cx="9072245" cy="3956050"/>
-            <wp:effectExtent l="0" t="0" r="0" b="6350"/>
-            <wp:docPr id="43" name="Grafik 43"/>
             <wp:cNvGraphicFramePr>
               <a:graphicFrameLocks xmlns:a="http://schemas.openxmlformats.org/drawingml/2006/main" noChangeAspect="1"/>
             </wp:cNvGraphicFramePr>
@@ -15878,6 +15838,86 @@
                   <pic:spPr>
                     <a:xfrm>
                       <a:off x="0" y="0"/>
+                      <a:ext cx="9292103" cy="4701361"/>
+                    </a:xfrm>
+                    <a:prstGeom prst="rect">
+                      <a:avLst/>
+                    </a:prstGeom>
+                  </pic:spPr>
+                </pic:pic>
+              </a:graphicData>
+            </a:graphic>
+          </wp:inline>
+        </w:drawing>
+      </w:r>
+    </w:p>
+    <w:p>
+      <w:pPr>
+        <w:rPr>
+          <w:lang w:val="en-US"/>
+        </w:rPr>
+        <w:sectPr>
+          <w:pgSz w:w="16838" w:h="11906" w:orient="landscape"/>
+          <w:pgMar w:top="1417" w:right="1417" w:bottom="1417" w:left="1134" w:header="708" w:footer="708" w:gutter="0"/>
+          <w:pgNumType w:start="0"/>
+          <w:cols w:space="708"/>
+          <w:titlePg/>
+          <w:docGrid w:linePitch="360"/>
+        </w:sectPr>
+      </w:pPr>
+    </w:p>
+    <w:p>
+      <w:pPr>
+        <w:pStyle w:val="berschrift2"/>
+        <w:rPr>
+          <w:lang w:val="en-US"/>
+        </w:rPr>
+      </w:pPr>
+      <w:bookmarkStart w:id="112" w:name="_Toc21264789"/>
+      <w:r>
+        <w:rPr>
+          <w:lang w:val="en-US"/>
+        </w:rPr>
+        <w:lastRenderedPageBreak/>
+        <w:t>13.04.2019 – 03.06.2019</w:t>
+      </w:r>
+      <w:bookmarkEnd w:id="112"/>
+    </w:p>
+    <w:p>
+      <w:pPr>
+        <w:rPr>
+          <w:lang w:val="en-US"/>
+        </w:rPr>
+      </w:pPr>
+      <w:r>
+        <w:rPr>
+          <w:noProof/>
+          <w:lang w:val="en-US"/>
+        </w:rPr>
+        <w:drawing>
+          <wp:inline distT="0" distB="0" distL="0" distR="0" wp14:anchorId="5F0D5370" wp14:editId="0CD9007F">
+            <wp:extent cx="9072245" cy="3956050"/>
+            <wp:effectExtent l="0" t="0" r="0" b="6350"/>
+            <wp:docPr id="43" name="Grafik 43"/>
+            <wp:cNvGraphicFramePr>
+              <a:graphicFrameLocks xmlns:a="http://schemas.openxmlformats.org/drawingml/2006/main" noChangeAspect="1"/>
+            </wp:cNvGraphicFramePr>
+            <a:graphic xmlns:a="http://schemas.openxmlformats.org/drawingml/2006/main">
+              <a:graphicData uri="http://schemas.openxmlformats.org/drawingml/2006/picture">
+                <pic:pic xmlns:pic="http://schemas.openxmlformats.org/drawingml/2006/picture">
+                  <pic:nvPicPr>
+                    <pic:cNvPr id="1" name=""/>
+                    <pic:cNvPicPr/>
+                  </pic:nvPicPr>
+                  <pic:blipFill>
+                    <a:blip r:embed="rId66"/>
+                    <a:stretch>
+                      <a:fillRect/>
+                    </a:stretch>
+                  </pic:blipFill>
+                  <pic:spPr>
+                    <a:xfrm>
+                      <a:off x="0" y="0"/>
                       <a:ext cx="9072245" cy="3956050"/>
                     </a:xfrm>
                     <a:prstGeom prst="rect">
@@ -15962,7 +16002,7 @@
                     <pic:cNvPicPr/>
                   </pic:nvPicPr>
                   <pic:blipFill>
-                    <a:blip r:embed="rId66"/>
+                    <a:blip r:embed="rId67"/>
                     <a:stretch>
                       <a:fillRect/>
                     </a:stretch>
@@ -18650,7 +18690,7 @@
 </file>
 
 <file path=customXml/itemProps1.xml><?xml version="1.0" encoding="utf-8"?>
-<ds:datastoreItem xmlns:ds="http://schemas.openxmlformats.org/officeDocument/2006/customXml" ds:itemID="{01FD2FEA-9C46-4F7B-8F7C-8242B54E86D8}">
+<ds:datastoreItem xmlns:ds="http://schemas.openxmlformats.org/officeDocument/2006/customXml" ds:itemID="{BDA9B219-E988-4193-95D2-C071023B09C2}">
   <ds:schemaRefs>
     <ds:schemaRef ds:uri="http://schemas.openxmlformats.org/officeDocument/2006/bibliography"/>
   </ds:schemaRefs>

</xml_diff>